<commit_message>
lab 0 | change raport | confirmed
</commit_message>
<xml_diff>
--- a/lab0/Отчет.docx
+++ b/lab0/Отчет.docx
@@ -440,7 +440,7 @@
           <w:shd w:val="clear" w:color="auto" w:fill="FFFFFF"/>
         </w:rPr>
         <w:sectPr>
-          <w:footerReference w:type="default" r:id="rId7"/>
+          <w:footerReference w:type="default" r:id="rId8"/>
           <w:pgSz w:w="11906" w:h="16838"/>
           <w:pgMar w:top="1134" w:right="850" w:bottom="1134" w:left="1701" w:header="708" w:footer="708" w:gutter="0"/>
           <w:cols w:space="708"/>
@@ -454,9 +454,6 @@
         <w:pStyle w:val="1"/>
         <w:rPr>
           <w:rFonts w:asciiTheme="minorHAnsi" w:hAnsiTheme="minorHAnsi" w:cstheme="minorHAnsi"/>
-          <w:color w:val="000000"/>
-          <w:sz w:val="20"/>
-          <w:szCs w:val="20"/>
           <w:shd w:val="clear" w:color="auto" w:fill="FFFFFF"/>
         </w:rPr>
       </w:pPr>
@@ -467,14 +464,440 @@
         </w:rPr>
         <w:br w:type="page"/>
       </w:r>
-    </w:p>
+      <w:bookmarkStart w:id="0" w:name="_Toc114046554"/>
+      <w:r>
+        <w:rPr>
+          <w:rFonts w:asciiTheme="minorHAnsi" w:hAnsiTheme="minorHAnsi" w:cstheme="minorHAnsi"/>
+          <w:shd w:val="clear" w:color="auto" w:fill="FFFFFF"/>
+        </w:rPr>
+        <w:lastRenderedPageBreak/>
+        <w:t>Оглавление</w:t>
+      </w:r>
+      <w:bookmarkEnd w:id="0"/>
+    </w:p>
+    <w:sdt>
+      <w:sdtPr>
+        <w:rPr>
+          <w:lang w:val="ru-RU"/>
+        </w:rPr>
+        <w:id w:val="530461630"/>
+        <w:docPartObj>
+          <w:docPartGallery w:val="Table of Contents"/>
+          <w:docPartUnique/>
+        </w:docPartObj>
+      </w:sdtPr>
+      <w:sdtEndPr>
+        <w:rPr>
+          <w:rFonts w:asciiTheme="minorHAnsi" w:eastAsiaTheme="minorHAnsi" w:hAnsiTheme="minorHAnsi" w:cstheme="minorBidi"/>
+          <w:b/>
+          <w:bCs/>
+          <w:color w:val="auto"/>
+          <w:sz w:val="22"/>
+          <w:szCs w:val="22"/>
+        </w:rPr>
+      </w:sdtEndPr>
+      <w:sdtContent>
+        <w:p>
+          <w:pPr>
+            <w:pStyle w:val="a8"/>
+          </w:pPr>
+          <w:r>
+            <w:rPr>
+              <w:lang w:val="ru-RU"/>
+            </w:rPr>
+            <w:t>Оглавление</w:t>
+          </w:r>
+        </w:p>
+        <w:p>
+          <w:pPr>
+            <w:pStyle w:val="11"/>
+            <w:tabs>
+              <w:tab w:val="right" w:leader="dot" w:pos="4869"/>
+            </w:tabs>
+            <w:rPr>
+              <w:noProof/>
+            </w:rPr>
+          </w:pPr>
+          <w:r>
+            <w:fldChar w:fldCharType="begin"/>
+          </w:r>
+          <w:r>
+            <w:instrText xml:space="preserve"> TOC \o "1-3" \h \z \u </w:instrText>
+          </w:r>
+          <w:r>
+            <w:fldChar w:fldCharType="separate"/>
+          </w:r>
+          <w:hyperlink w:anchor="_Toc114046554" w:history="1">
+            <w:r>
+              <w:rPr>
+                <w:rStyle w:val="a9"/>
+                <w:rFonts w:cstheme="minorHAnsi"/>
+                <w:noProof/>
+                <w:shd w:val="clear" w:color="auto" w:fill="FFFFFF"/>
+              </w:rPr>
+              <w:t>Оглавление</w:t>
+            </w:r>
+            <w:r>
+              <w:rPr>
+                <w:noProof/>
+                <w:webHidden/>
+              </w:rPr>
+              <w:tab/>
+            </w:r>
+            <w:r>
+              <w:rPr>
+                <w:noProof/>
+                <w:webHidden/>
+              </w:rPr>
+              <w:fldChar w:fldCharType="begin"/>
+            </w:r>
+            <w:r>
+              <w:rPr>
+                <w:noProof/>
+                <w:webHidden/>
+              </w:rPr>
+              <w:instrText xml:space="preserve"> PAGEREF _Toc114046554 \h </w:instrText>
+            </w:r>
+            <w:r>
+              <w:rPr>
+                <w:noProof/>
+                <w:webHidden/>
+              </w:rPr>
+            </w:r>
+            <w:r>
+              <w:rPr>
+                <w:noProof/>
+                <w:webHidden/>
+              </w:rPr>
+              <w:fldChar w:fldCharType="separate"/>
+            </w:r>
+            <w:r>
+              <w:rPr>
+                <w:noProof/>
+                <w:webHidden/>
+              </w:rPr>
+              <w:t>2</w:t>
+            </w:r>
+            <w:r>
+              <w:rPr>
+                <w:noProof/>
+                <w:webHidden/>
+              </w:rPr>
+              <w:fldChar w:fldCharType="end"/>
+            </w:r>
+          </w:hyperlink>
+        </w:p>
+        <w:p>
+          <w:pPr>
+            <w:pStyle w:val="11"/>
+            <w:tabs>
+              <w:tab w:val="right" w:leader="dot" w:pos="4869"/>
+            </w:tabs>
+            <w:rPr>
+              <w:noProof/>
+            </w:rPr>
+          </w:pPr>
+          <w:hyperlink w:anchor="_Toc114046555" w:history="1">
+            <w:r>
+              <w:rPr>
+                <w:rStyle w:val="a9"/>
+                <w:rFonts w:cstheme="minorHAnsi"/>
+                <w:noProof/>
+              </w:rPr>
+              <w:t>Задание</w:t>
+            </w:r>
+            <w:r>
+              <w:rPr>
+                <w:noProof/>
+                <w:webHidden/>
+              </w:rPr>
+              <w:tab/>
+            </w:r>
+            <w:r>
+              <w:rPr>
+                <w:noProof/>
+                <w:webHidden/>
+              </w:rPr>
+              <w:fldChar w:fldCharType="begin"/>
+            </w:r>
+            <w:r>
+              <w:rPr>
+                <w:noProof/>
+                <w:webHidden/>
+              </w:rPr>
+              <w:instrText xml:space="preserve"> PAGEREF _Toc114046555 \h </w:instrText>
+            </w:r>
+            <w:r>
+              <w:rPr>
+                <w:noProof/>
+                <w:webHidden/>
+              </w:rPr>
+            </w:r>
+            <w:r>
+              <w:rPr>
+                <w:noProof/>
+                <w:webHidden/>
+              </w:rPr>
+              <w:fldChar w:fldCharType="separate"/>
+            </w:r>
+            <w:r>
+              <w:rPr>
+                <w:noProof/>
+                <w:webHidden/>
+              </w:rPr>
+              <w:t>4</w:t>
+            </w:r>
+            <w:r>
+              <w:rPr>
+                <w:noProof/>
+                <w:webHidden/>
+              </w:rPr>
+              <w:fldChar w:fldCharType="end"/>
+            </w:r>
+          </w:hyperlink>
+        </w:p>
+        <w:p>
+          <w:pPr>
+            <w:pStyle w:val="11"/>
+            <w:tabs>
+              <w:tab w:val="right" w:leader="dot" w:pos="4869"/>
+            </w:tabs>
+            <w:rPr>
+              <w:noProof/>
+            </w:rPr>
+          </w:pPr>
+          <w:hyperlink w:anchor="_Toc114046556" w:history="1">
+            <w:r>
+              <w:rPr>
+                <w:rStyle w:val="a9"/>
+                <w:rFonts w:cstheme="minorHAnsi"/>
+                <w:noProof/>
+              </w:rPr>
+              <w:t>Основные этапы вычисления</w:t>
+            </w:r>
+            <w:r>
+              <w:rPr>
+                <w:noProof/>
+                <w:webHidden/>
+              </w:rPr>
+              <w:tab/>
+            </w:r>
+            <w:r>
+              <w:rPr>
+                <w:noProof/>
+                <w:webHidden/>
+              </w:rPr>
+              <w:fldChar w:fldCharType="begin"/>
+            </w:r>
+            <w:r>
+              <w:rPr>
+                <w:noProof/>
+                <w:webHidden/>
+              </w:rPr>
+              <w:instrText xml:space="preserve"> PAGEREF _Toc114046556 \h </w:instrText>
+            </w:r>
+            <w:r>
+              <w:rPr>
+                <w:noProof/>
+                <w:webHidden/>
+              </w:rPr>
+            </w:r>
+            <w:r>
+              <w:rPr>
+                <w:noProof/>
+                <w:webHidden/>
+              </w:rPr>
+              <w:fldChar w:fldCharType="separate"/>
+            </w:r>
+            <w:r>
+              <w:rPr>
+                <w:noProof/>
+                <w:webHidden/>
+              </w:rPr>
+              <w:t>5</w:t>
+            </w:r>
+            <w:r>
+              <w:rPr>
+                <w:noProof/>
+                <w:webHidden/>
+              </w:rPr>
+              <w:fldChar w:fldCharType="end"/>
+            </w:r>
+          </w:hyperlink>
+        </w:p>
+        <w:p>
+          <w:pPr>
+            <w:pStyle w:val="11"/>
+            <w:tabs>
+              <w:tab w:val="right" w:leader="dot" w:pos="4869"/>
+            </w:tabs>
+            <w:rPr>
+              <w:noProof/>
+            </w:rPr>
+          </w:pPr>
+          <w:hyperlink w:anchor="_Toc114046557" w:history="1">
+            <w:r>
+              <w:rPr>
+                <w:rStyle w:val="a9"/>
+                <w:rFonts w:cstheme="minorHAnsi"/>
+                <w:noProof/>
+              </w:rPr>
+              <w:t>Вывод</w:t>
+            </w:r>
+            <w:r>
+              <w:rPr>
+                <w:noProof/>
+                <w:webHidden/>
+              </w:rPr>
+              <w:tab/>
+            </w:r>
+            <w:r>
+              <w:rPr>
+                <w:noProof/>
+                <w:webHidden/>
+              </w:rPr>
+              <w:fldChar w:fldCharType="begin"/>
+            </w:r>
+            <w:r>
+              <w:rPr>
+                <w:noProof/>
+                <w:webHidden/>
+              </w:rPr>
+              <w:instrText xml:space="preserve"> PAGEREF _Toc114046557 \h </w:instrText>
+            </w:r>
+            <w:r>
+              <w:rPr>
+                <w:noProof/>
+                <w:webHidden/>
+              </w:rPr>
+            </w:r>
+            <w:r>
+              <w:rPr>
+                <w:noProof/>
+                <w:webHidden/>
+              </w:rPr>
+              <w:fldChar w:fldCharType="separate"/>
+            </w:r>
+            <w:r>
+              <w:rPr>
+                <w:noProof/>
+                <w:webHidden/>
+              </w:rPr>
+              <w:t>4</w:t>
+            </w:r>
+            <w:r>
+              <w:rPr>
+                <w:noProof/>
+                <w:webHidden/>
+              </w:rPr>
+              <w:fldChar w:fldCharType="end"/>
+            </w:r>
+          </w:hyperlink>
+        </w:p>
+        <w:p>
+          <w:pPr>
+            <w:pStyle w:val="11"/>
+            <w:tabs>
+              <w:tab w:val="right" w:leader="dot" w:pos="4869"/>
+            </w:tabs>
+            <w:rPr>
+              <w:noProof/>
+            </w:rPr>
+          </w:pPr>
+          <w:hyperlink w:anchor="_Toc114046558" w:history="1">
+            <w:r>
+              <w:rPr>
+                <w:rStyle w:val="a9"/>
+                <w:rFonts w:cstheme="minorHAnsi"/>
+                <w:noProof/>
+              </w:rPr>
+              <w:t>Список литературы</w:t>
+            </w:r>
+            <w:r>
+              <w:rPr>
+                <w:noProof/>
+                <w:webHidden/>
+              </w:rPr>
+              <w:tab/>
+            </w:r>
+            <w:r>
+              <w:rPr>
+                <w:noProof/>
+                <w:webHidden/>
+              </w:rPr>
+              <w:fldChar w:fldCharType="begin"/>
+            </w:r>
+            <w:r>
+              <w:rPr>
+                <w:noProof/>
+                <w:webHidden/>
+              </w:rPr>
+              <w:instrText xml:space="preserve"> PAGEREF _Toc114046558 \h </w:instrText>
+            </w:r>
+            <w:r>
+              <w:rPr>
+                <w:noProof/>
+                <w:webHidden/>
+              </w:rPr>
+            </w:r>
+            <w:r>
+              <w:rPr>
+                <w:noProof/>
+                <w:webHidden/>
+              </w:rPr>
+              <w:fldChar w:fldCharType="separate"/>
+            </w:r>
+            <w:r>
+              <w:rPr>
+                <w:noProof/>
+                <w:webHidden/>
+              </w:rPr>
+              <w:t>4</w:t>
+            </w:r>
+            <w:r>
+              <w:rPr>
+                <w:noProof/>
+                <w:webHidden/>
+              </w:rPr>
+              <w:fldChar w:fldCharType="end"/>
+            </w:r>
+          </w:hyperlink>
+        </w:p>
+        <w:p>
+          <w:r>
+            <w:rPr>
+              <w:b/>
+              <w:bCs/>
+            </w:rPr>
+            <w:fldChar w:fldCharType="end"/>
+          </w:r>
+        </w:p>
+      </w:sdtContent>
+    </w:sdt>
     <w:p>
       <w:pPr>
         <w:pStyle w:val="1"/>
         <w:rPr>
           <w:rFonts w:asciiTheme="minorHAnsi" w:hAnsiTheme="minorHAnsi" w:cstheme="minorHAnsi"/>
-        </w:rPr>
-      </w:pPr>
+          <w:shd w:val="clear" w:color="auto" w:fill="FFFFFF"/>
+        </w:rPr>
+      </w:pPr>
+      <w:r>
+        <w:rPr>
+          <w:rFonts w:asciiTheme="minorHAnsi" w:hAnsiTheme="minorHAnsi" w:cstheme="minorHAnsi"/>
+          <w:shd w:val="clear" w:color="auto" w:fill="FFFFFF"/>
+        </w:rPr>
+        <w:br w:type="page"/>
+      </w:r>
+    </w:p>
+    <w:p>
+      <w:pPr>
+        <w:pStyle w:val="1"/>
+        <w:rPr>
+          <w:rFonts w:asciiTheme="minorHAnsi" w:hAnsiTheme="minorHAnsi" w:cstheme="minorHAnsi"/>
+        </w:rPr>
+      </w:pPr>
+      <w:bookmarkStart w:id="1" w:name="_Toc114046555"/>
       <w:r>
         <w:rPr>
           <w:rFonts w:asciiTheme="minorHAnsi" w:hAnsiTheme="minorHAnsi" w:cstheme="minorHAnsi"/>
@@ -482,6 +905,7 @@
         <w:lastRenderedPageBreak/>
         <w:t>Задание</w:t>
       </w:r>
+      <w:bookmarkEnd w:id="1"/>
     </w:p>
     <w:p>
       <w:pPr>
@@ -858,17 +1282,323 @@
           <w:rFonts w:cstheme="minorHAnsi"/>
           <w:lang w:val="en-US"/>
         </w:rPr>
-        <w:t xml:space="preserve">A: </w:t>
-      </w:r>
-      <w:proofErr w:type="gramStart"/>
-      <w:r>
-        <w:rPr>
-          <w:rFonts w:cstheme="minorHAnsi"/>
-          <w:lang w:val="en-US"/>
-        </w:rPr>
-        <w:t>EA,D</w:t>
-      </w:r>
-      <w:proofErr w:type="gramEnd"/>
+        <w:t>A: EA,D9</w:t>
+      </w:r>
+    </w:p>
+    <w:p>
+      <w:pPr>
+        <w:spacing w:line="240" w:lineRule="auto"/>
+        <w:rPr>
+          <w:rFonts w:cstheme="minorHAnsi"/>
+          <w:lang w:val="en-US"/>
+        </w:rPr>
+      </w:pPr>
+      <w:r>
+        <w:rPr>
+          <w:rFonts w:cstheme="minorHAnsi"/>
+          <w:lang w:val="en-US"/>
+        </w:rPr>
+        <w:t>From: 16</w:t>
+      </w:r>
+    </w:p>
+    <w:p>
+      <w:pPr>
+        <w:spacing w:line="240" w:lineRule="auto"/>
+        <w:rPr>
+          <w:rFonts w:cstheme="minorHAnsi"/>
+          <w:lang w:val="en-US"/>
+        </w:rPr>
+      </w:pPr>
+      <w:r>
+        <w:rPr>
+          <w:rFonts w:cstheme="minorHAnsi"/>
+          <w:lang w:val="en-US"/>
+        </w:rPr>
+        <w:t>To: 2</w:t>
+      </w:r>
+    </w:p>
+    <w:p>
+      <w:pPr>
+        <w:spacing w:line="240" w:lineRule="auto"/>
+        <w:rPr>
+          <w:rFonts w:cstheme="minorHAnsi"/>
+          <w:lang w:val="en-US"/>
+        </w:rPr>
+      </w:pPr>
+      <w:r>
+        <w:rPr>
+          <w:rFonts w:cstheme="minorHAnsi"/>
+          <w:lang w:val="en-US"/>
+        </w:rPr>
+        <w:t>Answer: 11101010.11011</w:t>
+      </w:r>
+    </w:p>
+    <w:p>
+      <w:pPr>
+        <w:spacing w:line="240" w:lineRule="auto"/>
+        <w:rPr>
+          <w:rFonts w:cstheme="minorHAnsi"/>
+          <w:lang w:val="en-US"/>
+        </w:rPr>
+      </w:pPr>
+      <w:r>
+        <w:rPr>
+          <w:rFonts w:cstheme="minorHAnsi"/>
+          <w:lang w:val="en-US"/>
+        </w:rPr>
+        <w:t>6</w:t>
+      </w:r>
+    </w:p>
+    <w:p>
+      <w:pPr>
+        <w:spacing w:line="240" w:lineRule="auto"/>
+        <w:rPr>
+          <w:rFonts w:cstheme="minorHAnsi"/>
+          <w:lang w:val="en-US"/>
+        </w:rPr>
+      </w:pPr>
+      <w:r>
+        <w:rPr>
+          <w:rFonts w:cstheme="minorHAnsi"/>
+          <w:lang w:val="en-US"/>
+        </w:rPr>
+        <w:t>A: 41,17</w:t>
+      </w:r>
+    </w:p>
+    <w:p>
+      <w:pPr>
+        <w:spacing w:line="240" w:lineRule="auto"/>
+        <w:rPr>
+          <w:rFonts w:cstheme="minorHAnsi"/>
+          <w:lang w:val="en-US"/>
+        </w:rPr>
+      </w:pPr>
+      <w:r>
+        <w:rPr>
+          <w:rFonts w:cstheme="minorHAnsi"/>
+          <w:lang w:val="en-US"/>
+        </w:rPr>
+        <w:t>From: 8</w:t>
+      </w:r>
+    </w:p>
+    <w:p>
+      <w:pPr>
+        <w:spacing w:line="240" w:lineRule="auto"/>
+        <w:rPr>
+          <w:rFonts w:cstheme="minorHAnsi"/>
+          <w:lang w:val="en-US"/>
+        </w:rPr>
+      </w:pPr>
+      <w:r>
+        <w:rPr>
+          <w:rFonts w:cstheme="minorHAnsi"/>
+          <w:lang w:val="en-US"/>
+        </w:rPr>
+        <w:t>To: 2</w:t>
+      </w:r>
+    </w:p>
+    <w:p>
+      <w:pPr>
+        <w:spacing w:line="240" w:lineRule="auto"/>
+        <w:rPr>
+          <w:rFonts w:cstheme="minorHAnsi"/>
+          <w:lang w:val="en-US"/>
+        </w:rPr>
+      </w:pPr>
+      <w:r>
+        <w:rPr>
+          <w:rFonts w:cstheme="minorHAnsi"/>
+          <w:lang w:val="en-US"/>
+        </w:rPr>
+        <w:t>Answer: 100001.00111</w:t>
+      </w:r>
+    </w:p>
+    <w:p>
+      <w:pPr>
+        <w:spacing w:line="240" w:lineRule="auto"/>
+        <w:rPr>
+          <w:rFonts w:cstheme="minorHAnsi"/>
+          <w:lang w:val="en-US"/>
+        </w:rPr>
+      </w:pPr>
+    </w:p>
+    <w:p>
+      <w:pPr>
+        <w:spacing w:line="240" w:lineRule="auto"/>
+        <w:rPr>
+          <w:rFonts w:cstheme="minorHAnsi"/>
+          <w:lang w:val="en-US"/>
+        </w:rPr>
+      </w:pPr>
+    </w:p>
+    <w:p>
+      <w:pPr>
+        <w:spacing w:line="240" w:lineRule="auto"/>
+        <w:rPr>
+          <w:rFonts w:cstheme="minorHAnsi"/>
+          <w:lang w:val="en-US"/>
+        </w:rPr>
+      </w:pPr>
+      <w:r>
+        <w:rPr>
+          <w:rFonts w:cstheme="minorHAnsi"/>
+          <w:lang w:val="en-US"/>
+        </w:rPr>
+        <w:t>7</w:t>
+      </w:r>
+    </w:p>
+    <w:p>
+      <w:pPr>
+        <w:spacing w:line="240" w:lineRule="auto"/>
+        <w:rPr>
+          <w:rFonts w:cstheme="minorHAnsi"/>
+          <w:lang w:val="en-US"/>
+        </w:rPr>
+      </w:pPr>
+      <w:r>
+        <w:rPr>
+          <w:rFonts w:cstheme="minorHAnsi"/>
+          <w:lang w:val="en-US"/>
+        </w:rPr>
+        <w:t>A: 0,100001</w:t>
+      </w:r>
+    </w:p>
+    <w:p>
+      <w:pPr>
+        <w:spacing w:line="240" w:lineRule="auto"/>
+        <w:rPr>
+          <w:rFonts w:cstheme="minorHAnsi"/>
+          <w:lang w:val="en-US"/>
+        </w:rPr>
+      </w:pPr>
+      <w:r>
+        <w:rPr>
+          <w:rFonts w:cstheme="minorHAnsi"/>
+          <w:lang w:val="en-US"/>
+        </w:rPr>
+        <w:t>From: 2</w:t>
+      </w:r>
+    </w:p>
+    <w:p>
+      <w:pPr>
+        <w:spacing w:line="240" w:lineRule="auto"/>
+        <w:rPr>
+          <w:rFonts w:cstheme="minorHAnsi"/>
+          <w:lang w:val="en-US"/>
+        </w:rPr>
+      </w:pPr>
+      <w:r>
+        <w:rPr>
+          <w:rFonts w:cstheme="minorHAnsi"/>
+          <w:lang w:val="en-US"/>
+        </w:rPr>
+        <w:t>To: 16</w:t>
+      </w:r>
+    </w:p>
+    <w:p>
+      <w:pPr>
+        <w:spacing w:line="240" w:lineRule="auto"/>
+        <w:rPr>
+          <w:rFonts w:cstheme="minorHAnsi"/>
+          <w:lang w:val="en-US"/>
+        </w:rPr>
+      </w:pPr>
+      <w:r>
+        <w:rPr>
+          <w:rFonts w:cstheme="minorHAnsi"/>
+          <w:lang w:val="en-US"/>
+        </w:rPr>
+        <w:t>Answer: 0.84</w:t>
+      </w:r>
+    </w:p>
+    <w:p>
+      <w:pPr>
+        <w:spacing w:line="240" w:lineRule="auto"/>
+        <w:rPr>
+          <w:rFonts w:cstheme="minorHAnsi"/>
+          <w:lang w:val="en-US"/>
+        </w:rPr>
+      </w:pPr>
+      <w:r>
+        <w:rPr>
+          <w:rFonts w:cstheme="minorHAnsi"/>
+          <w:lang w:val="en-US"/>
+        </w:rPr>
+        <w:t>8</w:t>
+      </w:r>
+    </w:p>
+    <w:p>
+      <w:pPr>
+        <w:spacing w:line="240" w:lineRule="auto"/>
+        <w:rPr>
+          <w:rFonts w:cstheme="minorHAnsi"/>
+          <w:lang w:val="en-US"/>
+        </w:rPr>
+      </w:pPr>
+      <w:r>
+        <w:rPr>
+          <w:rFonts w:cstheme="minorHAnsi"/>
+          <w:lang w:val="en-US"/>
+        </w:rPr>
+        <w:t>A: 0,000001</w:t>
+      </w:r>
+    </w:p>
+    <w:p>
+      <w:pPr>
+        <w:spacing w:line="240" w:lineRule="auto"/>
+        <w:rPr>
+          <w:rFonts w:cstheme="minorHAnsi"/>
+          <w:lang w:val="en-US"/>
+        </w:rPr>
+      </w:pPr>
+      <w:r>
+        <w:rPr>
+          <w:rFonts w:cstheme="minorHAnsi"/>
+          <w:lang w:val="en-US"/>
+        </w:rPr>
+        <w:t>From: 2</w:t>
+      </w:r>
+    </w:p>
+    <w:p>
+      <w:pPr>
+        <w:spacing w:line="240" w:lineRule="auto"/>
+        <w:rPr>
+          <w:rFonts w:cstheme="minorHAnsi"/>
+          <w:lang w:val="en-US"/>
+        </w:rPr>
+      </w:pPr>
+      <w:r>
+        <w:rPr>
+          <w:rFonts w:cstheme="minorHAnsi"/>
+          <w:lang w:val="en-US"/>
+        </w:rPr>
+        <w:t>To: 10</w:t>
+      </w:r>
+    </w:p>
+    <w:p>
+      <w:pPr>
+        <w:spacing w:line="240" w:lineRule="auto"/>
+        <w:rPr>
+          <w:rFonts w:cstheme="minorHAnsi"/>
+          <w:lang w:val="en-US"/>
+        </w:rPr>
+      </w:pPr>
+      <w:r>
+        <w:rPr>
+          <w:rFonts w:cstheme="minorHAnsi"/>
+          <w:lang w:val="en-US"/>
+        </w:rPr>
+        <w:t>Answer: 0.01562</w:t>
+      </w:r>
+    </w:p>
+    <w:p>
+      <w:pPr>
+        <w:spacing w:line="240" w:lineRule="auto"/>
+        <w:rPr>
+          <w:rFonts w:cstheme="minorHAnsi"/>
+          <w:lang w:val="en-US"/>
+        </w:rPr>
+      </w:pPr>
       <w:r>
         <w:rPr>
           <w:rFonts w:cstheme="minorHAnsi"/>
@@ -890,6 +1620,22 @@
           <w:rFonts w:cstheme="minorHAnsi"/>
           <w:lang w:val="en-US"/>
         </w:rPr>
+        <w:t>A: 45,19</w:t>
+      </w:r>
+    </w:p>
+    <w:p>
+      <w:pPr>
+        <w:spacing w:line="240" w:lineRule="auto"/>
+        <w:rPr>
+          <w:rFonts w:cstheme="minorHAnsi"/>
+          <w:lang w:val="en-US"/>
+        </w:rPr>
+      </w:pPr>
+      <w:r>
+        <w:rPr>
+          <w:rFonts w:cstheme="minorHAnsi"/>
+          <w:lang w:val="en-US"/>
+        </w:rPr>
         <w:t>From: 16</w:t>
       </w:r>
     </w:p>
@@ -906,282 +1652,6 @@
           <w:rFonts w:cstheme="minorHAnsi"/>
           <w:lang w:val="en-US"/>
         </w:rPr>
-        <w:t>To: 2</w:t>
-      </w:r>
-    </w:p>
-    <w:p>
-      <w:pPr>
-        <w:spacing w:line="240" w:lineRule="auto"/>
-        <w:rPr>
-          <w:rFonts w:cstheme="minorHAnsi"/>
-          <w:lang w:val="en-US"/>
-        </w:rPr>
-      </w:pPr>
-      <w:r>
-        <w:rPr>
-          <w:rFonts w:cstheme="minorHAnsi"/>
-          <w:lang w:val="en-US"/>
-        </w:rPr>
-        <w:t>Answer: 11101010.11011</w:t>
-      </w:r>
-    </w:p>
-    <w:p>
-      <w:pPr>
-        <w:spacing w:line="240" w:lineRule="auto"/>
-        <w:rPr>
-          <w:rFonts w:cstheme="minorHAnsi"/>
-          <w:lang w:val="en-US"/>
-        </w:rPr>
-      </w:pPr>
-      <w:r>
-        <w:rPr>
-          <w:rFonts w:cstheme="minorHAnsi"/>
-          <w:lang w:val="en-US"/>
-        </w:rPr>
-        <w:t>6</w:t>
-      </w:r>
-    </w:p>
-    <w:p>
-      <w:pPr>
-        <w:spacing w:line="240" w:lineRule="auto"/>
-        <w:rPr>
-          <w:rFonts w:cstheme="minorHAnsi"/>
-          <w:lang w:val="en-US"/>
-        </w:rPr>
-      </w:pPr>
-      <w:r>
-        <w:rPr>
-          <w:rFonts w:cstheme="minorHAnsi"/>
-          <w:lang w:val="en-US"/>
-        </w:rPr>
-        <w:t>A: 41,17</w:t>
-      </w:r>
-    </w:p>
-    <w:p>
-      <w:pPr>
-        <w:spacing w:line="240" w:lineRule="auto"/>
-        <w:rPr>
-          <w:rFonts w:cstheme="minorHAnsi"/>
-          <w:lang w:val="en-US"/>
-        </w:rPr>
-      </w:pPr>
-      <w:r>
-        <w:rPr>
-          <w:rFonts w:cstheme="minorHAnsi"/>
-          <w:lang w:val="en-US"/>
-        </w:rPr>
-        <w:t>From: 8</w:t>
-      </w:r>
-    </w:p>
-    <w:p>
-      <w:pPr>
-        <w:spacing w:line="240" w:lineRule="auto"/>
-        <w:rPr>
-          <w:rFonts w:cstheme="minorHAnsi"/>
-          <w:lang w:val="en-US"/>
-        </w:rPr>
-      </w:pPr>
-      <w:r>
-        <w:rPr>
-          <w:rFonts w:cstheme="minorHAnsi"/>
-          <w:lang w:val="en-US"/>
-        </w:rPr>
-        <w:t>To: 2</w:t>
-      </w:r>
-    </w:p>
-    <w:p>
-      <w:pPr>
-        <w:spacing w:line="240" w:lineRule="auto"/>
-        <w:rPr>
-          <w:rFonts w:cstheme="minorHAnsi"/>
-          <w:lang w:val="en-US"/>
-        </w:rPr>
-      </w:pPr>
-      <w:r>
-        <w:rPr>
-          <w:rFonts w:cstheme="minorHAnsi"/>
-          <w:lang w:val="en-US"/>
-        </w:rPr>
-        <w:t>Answer: 100001.00111</w:t>
-      </w:r>
-    </w:p>
-    <w:p>
-      <w:pPr>
-        <w:spacing w:line="240" w:lineRule="auto"/>
-        <w:rPr>
-          <w:rFonts w:cstheme="minorHAnsi"/>
-          <w:lang w:val="en-US"/>
-        </w:rPr>
-      </w:pPr>
-    </w:p>
-    <w:p>
-      <w:pPr>
-        <w:spacing w:line="240" w:lineRule="auto"/>
-        <w:rPr>
-          <w:rFonts w:cstheme="minorHAnsi"/>
-          <w:lang w:val="en-US"/>
-        </w:rPr>
-      </w:pPr>
-    </w:p>
-    <w:p>
-      <w:pPr>
-        <w:spacing w:line="240" w:lineRule="auto"/>
-        <w:rPr>
-          <w:rFonts w:cstheme="minorHAnsi"/>
-          <w:lang w:val="en-US"/>
-        </w:rPr>
-      </w:pPr>
-    </w:p>
-    <w:p>
-      <w:pPr>
-        <w:spacing w:line="240" w:lineRule="auto"/>
-        <w:rPr>
-          <w:rFonts w:cstheme="minorHAnsi"/>
-          <w:lang w:val="en-US"/>
-        </w:rPr>
-      </w:pPr>
-    </w:p>
-    <w:p>
-      <w:pPr>
-        <w:spacing w:line="240" w:lineRule="auto"/>
-        <w:rPr>
-          <w:rFonts w:cstheme="minorHAnsi"/>
-          <w:lang w:val="en-US"/>
-        </w:rPr>
-      </w:pPr>
-      <w:r>
-        <w:rPr>
-          <w:rFonts w:cstheme="minorHAnsi"/>
-          <w:lang w:val="en-US"/>
-        </w:rPr>
-        <w:t>7</w:t>
-      </w:r>
-    </w:p>
-    <w:p>
-      <w:pPr>
-        <w:spacing w:line="240" w:lineRule="auto"/>
-        <w:rPr>
-          <w:rFonts w:cstheme="minorHAnsi"/>
-          <w:lang w:val="en-US"/>
-        </w:rPr>
-      </w:pPr>
-      <w:r>
-        <w:rPr>
-          <w:rFonts w:cstheme="minorHAnsi"/>
-          <w:lang w:val="en-US"/>
-        </w:rPr>
-        <w:t>A: 0,100001</w:t>
-      </w:r>
-    </w:p>
-    <w:p>
-      <w:pPr>
-        <w:spacing w:line="240" w:lineRule="auto"/>
-        <w:rPr>
-          <w:rFonts w:cstheme="minorHAnsi"/>
-          <w:lang w:val="en-US"/>
-        </w:rPr>
-      </w:pPr>
-      <w:r>
-        <w:rPr>
-          <w:rFonts w:cstheme="minorHAnsi"/>
-          <w:lang w:val="en-US"/>
-        </w:rPr>
-        <w:t>From: 2</w:t>
-      </w:r>
-    </w:p>
-    <w:p>
-      <w:pPr>
-        <w:spacing w:line="240" w:lineRule="auto"/>
-        <w:rPr>
-          <w:rFonts w:cstheme="minorHAnsi"/>
-          <w:lang w:val="en-US"/>
-        </w:rPr>
-      </w:pPr>
-      <w:r>
-        <w:rPr>
-          <w:rFonts w:cstheme="minorHAnsi"/>
-          <w:lang w:val="en-US"/>
-        </w:rPr>
-        <w:t>To: 16</w:t>
-      </w:r>
-    </w:p>
-    <w:p>
-      <w:pPr>
-        <w:spacing w:line="240" w:lineRule="auto"/>
-        <w:rPr>
-          <w:rFonts w:cstheme="minorHAnsi"/>
-          <w:lang w:val="en-US"/>
-        </w:rPr>
-      </w:pPr>
-      <w:r>
-        <w:rPr>
-          <w:rFonts w:cstheme="minorHAnsi"/>
-          <w:lang w:val="en-US"/>
-        </w:rPr>
-        <w:t>Answer: 0.84</w:t>
-      </w:r>
-    </w:p>
-    <w:p>
-      <w:pPr>
-        <w:spacing w:line="240" w:lineRule="auto"/>
-        <w:rPr>
-          <w:rFonts w:cstheme="minorHAnsi"/>
-          <w:lang w:val="en-US"/>
-        </w:rPr>
-      </w:pPr>
-      <w:r>
-        <w:rPr>
-          <w:rFonts w:cstheme="minorHAnsi"/>
-          <w:lang w:val="en-US"/>
-        </w:rPr>
-        <w:t>8</w:t>
-      </w:r>
-    </w:p>
-    <w:p>
-      <w:pPr>
-        <w:spacing w:line="240" w:lineRule="auto"/>
-        <w:rPr>
-          <w:rFonts w:cstheme="minorHAnsi"/>
-          <w:lang w:val="en-US"/>
-        </w:rPr>
-      </w:pPr>
-      <w:r>
-        <w:rPr>
-          <w:rFonts w:cstheme="minorHAnsi"/>
-          <w:lang w:val="en-US"/>
-        </w:rPr>
-        <w:t>A: 0,000001</w:t>
-      </w:r>
-    </w:p>
-    <w:p>
-      <w:pPr>
-        <w:spacing w:line="240" w:lineRule="auto"/>
-        <w:rPr>
-          <w:rFonts w:cstheme="minorHAnsi"/>
-          <w:lang w:val="en-US"/>
-        </w:rPr>
-      </w:pPr>
-      <w:r>
-        <w:rPr>
-          <w:rFonts w:cstheme="minorHAnsi"/>
-          <w:lang w:val="en-US"/>
-        </w:rPr>
-        <w:t>From: 2</w:t>
-      </w:r>
-    </w:p>
-    <w:p>
-      <w:pPr>
-        <w:spacing w:line="240" w:lineRule="auto"/>
-        <w:rPr>
-          <w:rFonts w:cstheme="minorHAnsi"/>
-          <w:lang w:val="en-US"/>
-        </w:rPr>
-      </w:pPr>
-      <w:r>
-        <w:rPr>
-          <w:rFonts w:cstheme="minorHAnsi"/>
-          <w:lang w:val="en-US"/>
-        </w:rPr>
         <w:t>To: 10</w:t>
       </w:r>
     </w:p>
@@ -1198,56 +1668,154 @@
           <w:rFonts w:cstheme="minorHAnsi"/>
           <w:lang w:val="en-US"/>
         </w:rPr>
-        <w:t>Answer: 0.01562</w:t>
-      </w:r>
-    </w:p>
-    <w:p>
-      <w:pPr>
-        <w:spacing w:line="240" w:lineRule="auto"/>
-        <w:rPr>
-          <w:rFonts w:cstheme="minorHAnsi"/>
-          <w:lang w:val="en-US"/>
-        </w:rPr>
-      </w:pPr>
-      <w:r>
-        <w:rPr>
-          <w:rFonts w:cstheme="minorHAnsi"/>
-          <w:lang w:val="en-US"/>
-        </w:rPr>
-        <w:t>9</w:t>
-      </w:r>
-    </w:p>
-    <w:p>
-      <w:pPr>
-        <w:spacing w:line="240" w:lineRule="auto"/>
-        <w:rPr>
-          <w:rFonts w:cstheme="minorHAnsi"/>
-          <w:lang w:val="en-US"/>
-        </w:rPr>
-      </w:pPr>
-      <w:r>
-        <w:rPr>
-          <w:rFonts w:cstheme="minorHAnsi"/>
-          <w:lang w:val="en-US"/>
-        </w:rPr>
-        <w:t>A: 45,19</w:t>
-      </w:r>
-    </w:p>
-    <w:p>
-      <w:pPr>
-        <w:spacing w:line="240" w:lineRule="auto"/>
-        <w:rPr>
-          <w:rFonts w:cstheme="minorHAnsi"/>
-          <w:lang w:val="en-US"/>
-        </w:rPr>
-      </w:pPr>
-      <w:r>
-        <w:rPr>
-          <w:rFonts w:cstheme="minorHAnsi"/>
-          <w:lang w:val="en-US"/>
-        </w:rPr>
-        <w:t>From: 16</w:t>
-      </w:r>
+        <w:t xml:space="preserve">Answer: 69.09765 </w:t>
+      </w:r>
+    </w:p>
+    <w:p>
+      <w:pPr>
+        <w:spacing w:line="240" w:lineRule="auto"/>
+        <w:rPr>
+          <w:rFonts w:cstheme="minorHAnsi"/>
+          <w:lang w:val="en-US"/>
+        </w:rPr>
+      </w:pPr>
+      <w:r>
+        <w:rPr>
+          <w:rFonts w:cstheme="minorHAnsi"/>
+          <w:lang w:val="en-US"/>
+        </w:rPr>
+        <w:t>10</w:t>
+      </w:r>
+    </w:p>
+    <w:p>
+      <w:pPr>
+        <w:spacing w:line="240" w:lineRule="auto"/>
+        <w:rPr>
+          <w:rFonts w:cstheme="minorHAnsi"/>
+          <w:lang w:val="en-US"/>
+        </w:rPr>
+      </w:pPr>
+      <w:r>
+        <w:rPr>
+          <w:rFonts w:cstheme="minorHAnsi"/>
+          <w:lang w:val="en-US"/>
+        </w:rPr>
+        <w:t>A: 232</w:t>
+      </w:r>
+    </w:p>
+    <w:p>
+      <w:pPr>
+        <w:spacing w:line="240" w:lineRule="auto"/>
+        <w:rPr>
+          <w:rFonts w:cstheme="minorHAnsi"/>
+          <w:lang w:val="en-US"/>
+        </w:rPr>
+      </w:pPr>
+      <w:r>
+        <w:rPr>
+          <w:rFonts w:cstheme="minorHAnsi"/>
+          <w:lang w:val="en-US"/>
+        </w:rPr>
+        <w:t>From: 10</w:t>
+      </w:r>
+    </w:p>
+    <w:p>
+      <w:pPr>
+        <w:spacing w:line="240" w:lineRule="auto"/>
+        <w:rPr>
+          <w:rFonts w:cstheme="minorHAnsi"/>
+          <w:lang w:val="en-US"/>
+        </w:rPr>
+      </w:pPr>
+      <w:r>
+        <w:rPr>
+          <w:rFonts w:cstheme="minorHAnsi"/>
+          <w:lang w:val="en-US"/>
+        </w:rPr>
+        <w:t xml:space="preserve">To: </w:t>
+      </w:r>
+      <w:proofErr w:type="spellStart"/>
+      <w:r>
+        <w:rPr>
+          <w:rFonts w:cstheme="minorHAnsi"/>
+          <w:lang w:val="en-US"/>
+        </w:rPr>
+        <w:t>Факт</w:t>
+      </w:r>
+      <w:proofErr w:type="spellEnd"/>
+    </w:p>
+    <w:p>
+      <w:pPr>
+        <w:spacing w:line="240" w:lineRule="auto"/>
+        <w:rPr>
+          <w:rFonts w:cstheme="minorHAnsi"/>
+          <w:lang w:val="en-US"/>
+        </w:rPr>
+      </w:pPr>
+      <w:r>
+        <w:rPr>
+          <w:rFonts w:cstheme="minorHAnsi"/>
+          <w:lang w:val="en-US"/>
+        </w:rPr>
+        <w:t xml:space="preserve">Answer: 14220  </w:t>
+      </w:r>
+    </w:p>
+    <w:p>
+      <w:pPr>
+        <w:spacing w:line="240" w:lineRule="auto"/>
+        <w:rPr>
+          <w:rFonts w:cstheme="minorHAnsi"/>
+          <w:lang w:val="en-US"/>
+        </w:rPr>
+      </w:pPr>
+      <w:r>
+        <w:rPr>
+          <w:rFonts w:cstheme="minorHAnsi"/>
+          <w:lang w:val="en-US"/>
+        </w:rPr>
+        <w:t>11</w:t>
+      </w:r>
+    </w:p>
+    <w:p>
+      <w:pPr>
+        <w:spacing w:line="240" w:lineRule="auto"/>
+        <w:rPr>
+          <w:rFonts w:cstheme="minorHAnsi"/>
+          <w:lang w:val="en-US"/>
+        </w:rPr>
+      </w:pPr>
+      <w:r>
+        <w:rPr>
+          <w:rFonts w:cstheme="minorHAnsi"/>
+          <w:lang w:val="en-US"/>
+        </w:rPr>
+        <w:t>A: 1001001</w:t>
+      </w:r>
+    </w:p>
+    <w:p>
+      <w:pPr>
+        <w:spacing w:line="240" w:lineRule="auto"/>
+        <w:rPr>
+          <w:rFonts w:cstheme="minorHAnsi"/>
+          <w:lang w:val="en-US"/>
+        </w:rPr>
+      </w:pPr>
+      <w:r>
+        <w:rPr>
+          <w:rFonts w:cstheme="minorHAnsi"/>
+          <w:lang w:val="en-US"/>
+        </w:rPr>
+        <w:t xml:space="preserve">From: </w:t>
+      </w:r>
+      <w:proofErr w:type="spellStart"/>
+      <w:r>
+        <w:rPr>
+          <w:rFonts w:cstheme="minorHAnsi"/>
+          <w:lang w:val="en-US"/>
+        </w:rPr>
+        <w:t>Фиб</w:t>
+      </w:r>
+      <w:proofErr w:type="spellEnd"/>
     </w:p>
     <w:p>
       <w:pPr>
@@ -1278,154 +1846,56 @@
           <w:rFonts w:cstheme="minorHAnsi"/>
           <w:lang w:val="en-US"/>
         </w:rPr>
-        <w:t xml:space="preserve">Answer: 69.09765 </w:t>
-      </w:r>
-    </w:p>
-    <w:p>
-      <w:pPr>
-        <w:spacing w:line="240" w:lineRule="auto"/>
-        <w:rPr>
-          <w:rFonts w:cstheme="minorHAnsi"/>
-          <w:lang w:val="en-US"/>
-        </w:rPr>
-      </w:pPr>
-      <w:r>
-        <w:rPr>
-          <w:rFonts w:cstheme="minorHAnsi"/>
-          <w:lang w:val="en-US"/>
-        </w:rPr>
-        <w:t>10</w:t>
-      </w:r>
-    </w:p>
-    <w:p>
-      <w:pPr>
-        <w:spacing w:line="240" w:lineRule="auto"/>
-        <w:rPr>
-          <w:rFonts w:cstheme="minorHAnsi"/>
-          <w:lang w:val="en-US"/>
-        </w:rPr>
-      </w:pPr>
-      <w:r>
-        <w:rPr>
-          <w:rFonts w:cstheme="minorHAnsi"/>
-          <w:lang w:val="en-US"/>
-        </w:rPr>
-        <w:t>A: 232</w:t>
-      </w:r>
-    </w:p>
-    <w:p>
-      <w:pPr>
-        <w:spacing w:line="240" w:lineRule="auto"/>
-        <w:rPr>
-          <w:rFonts w:cstheme="minorHAnsi"/>
-          <w:lang w:val="en-US"/>
-        </w:rPr>
-      </w:pPr>
-      <w:r>
-        <w:rPr>
-          <w:rFonts w:cstheme="minorHAnsi"/>
-          <w:lang w:val="en-US"/>
-        </w:rPr>
-        <w:t>From: 10</w:t>
-      </w:r>
-    </w:p>
-    <w:p>
-      <w:pPr>
-        <w:spacing w:line="240" w:lineRule="auto"/>
-        <w:rPr>
-          <w:rFonts w:cstheme="minorHAnsi"/>
-          <w:lang w:val="en-US"/>
-        </w:rPr>
-      </w:pPr>
-      <w:r>
-        <w:rPr>
-          <w:rFonts w:cstheme="minorHAnsi"/>
-          <w:lang w:val="en-US"/>
-        </w:rPr>
-        <w:t xml:space="preserve">To: </w:t>
-      </w:r>
-      <w:proofErr w:type="spellStart"/>
-      <w:r>
-        <w:rPr>
-          <w:rFonts w:cstheme="minorHAnsi"/>
-          <w:lang w:val="en-US"/>
-        </w:rPr>
-        <w:t>Факт</w:t>
-      </w:r>
-      <w:proofErr w:type="spellEnd"/>
-    </w:p>
-    <w:p>
-      <w:pPr>
-        <w:spacing w:line="240" w:lineRule="auto"/>
-        <w:rPr>
-          <w:rFonts w:cstheme="minorHAnsi"/>
-          <w:lang w:val="en-US"/>
-        </w:rPr>
-      </w:pPr>
-      <w:r>
-        <w:rPr>
-          <w:rFonts w:cstheme="minorHAnsi"/>
-          <w:lang w:val="en-US"/>
-        </w:rPr>
-        <w:t xml:space="preserve">Answer: 14220  </w:t>
-      </w:r>
-    </w:p>
-    <w:p>
-      <w:pPr>
-        <w:spacing w:line="240" w:lineRule="auto"/>
-        <w:rPr>
-          <w:rFonts w:cstheme="minorHAnsi"/>
-          <w:lang w:val="en-US"/>
-        </w:rPr>
-      </w:pPr>
-      <w:r>
-        <w:rPr>
-          <w:rFonts w:cstheme="minorHAnsi"/>
-          <w:lang w:val="en-US"/>
-        </w:rPr>
-        <w:t>11</w:t>
-      </w:r>
-    </w:p>
-    <w:p>
-      <w:pPr>
-        <w:spacing w:line="240" w:lineRule="auto"/>
-        <w:rPr>
-          <w:rFonts w:cstheme="minorHAnsi"/>
-          <w:lang w:val="en-US"/>
-        </w:rPr>
-      </w:pPr>
-      <w:r>
-        <w:rPr>
-          <w:rFonts w:cstheme="minorHAnsi"/>
-          <w:lang w:val="en-US"/>
-        </w:rPr>
-        <w:t>A: 1001001</w:t>
-      </w:r>
-    </w:p>
-    <w:p>
-      <w:pPr>
-        <w:spacing w:line="240" w:lineRule="auto"/>
-        <w:rPr>
-          <w:rFonts w:cstheme="minorHAnsi"/>
-          <w:lang w:val="en-US"/>
-        </w:rPr>
-      </w:pPr>
-      <w:r>
-        <w:rPr>
-          <w:rFonts w:cstheme="minorHAnsi"/>
-          <w:lang w:val="en-US"/>
-        </w:rPr>
-        <w:t xml:space="preserve">From: </w:t>
-      </w:r>
-      <w:proofErr w:type="spellStart"/>
-      <w:r>
-        <w:rPr>
-          <w:rFonts w:cstheme="minorHAnsi"/>
-          <w:lang w:val="en-US"/>
-        </w:rPr>
-        <w:t>Фиб</w:t>
-      </w:r>
-      <w:proofErr w:type="spellEnd"/>
+        <w:t>Answer: 27</w:t>
+      </w:r>
+    </w:p>
+    <w:p>
+      <w:pPr>
+        <w:spacing w:line="240" w:lineRule="auto"/>
+        <w:rPr>
+          <w:rFonts w:cstheme="minorHAnsi"/>
+          <w:lang w:val="en-US"/>
+        </w:rPr>
+      </w:pPr>
+      <w:r>
+        <w:rPr>
+          <w:rFonts w:cstheme="minorHAnsi"/>
+          <w:lang w:val="en-US"/>
+        </w:rPr>
+        <w:t>12:</w:t>
+      </w:r>
+    </w:p>
+    <w:p>
+      <w:pPr>
+        <w:spacing w:line="240" w:lineRule="auto"/>
+        <w:rPr>
+          <w:rFonts w:cstheme="minorHAnsi"/>
+          <w:lang w:val="en-US"/>
+        </w:rPr>
+      </w:pPr>
+      <w:r>
+        <w:rPr>
+          <w:rFonts w:cstheme="minorHAnsi"/>
+          <w:lang w:val="en-US"/>
+        </w:rPr>
+        <w:t>A: 1000000010</w:t>
+      </w:r>
+    </w:p>
+    <w:p>
+      <w:pPr>
+        <w:spacing w:line="240" w:lineRule="auto"/>
+        <w:rPr>
+          <w:rFonts w:cstheme="minorHAnsi"/>
+          <w:lang w:val="en-US"/>
+        </w:rPr>
+      </w:pPr>
+      <w:r>
+        <w:rPr>
+          <w:rFonts w:cstheme="minorHAnsi"/>
+          <w:lang w:val="en-US"/>
+        </w:rPr>
+        <w:t>From: Fib</w:t>
+      </w:r>
     </w:p>
     <w:p>
       <w:pPr>
@@ -1456,86 +1926,6 @@
           <w:rFonts w:cstheme="minorHAnsi"/>
           <w:lang w:val="en-US"/>
         </w:rPr>
-        <w:t>Answer: 27</w:t>
-      </w:r>
-    </w:p>
-    <w:p>
-      <w:pPr>
-        <w:spacing w:line="240" w:lineRule="auto"/>
-        <w:rPr>
-          <w:rFonts w:cstheme="minorHAnsi"/>
-          <w:lang w:val="en-US"/>
-        </w:rPr>
-      </w:pPr>
-      <w:r>
-        <w:rPr>
-          <w:rFonts w:cstheme="minorHAnsi"/>
-          <w:lang w:val="en-US"/>
-        </w:rPr>
-        <w:t>12:</w:t>
-      </w:r>
-    </w:p>
-    <w:p>
-      <w:pPr>
-        <w:spacing w:line="240" w:lineRule="auto"/>
-        <w:rPr>
-          <w:rFonts w:cstheme="minorHAnsi"/>
-          <w:lang w:val="en-US"/>
-        </w:rPr>
-      </w:pPr>
-      <w:r>
-        <w:rPr>
-          <w:rFonts w:cstheme="minorHAnsi"/>
-          <w:lang w:val="en-US"/>
-        </w:rPr>
-        <w:t>A: 1000000010</w:t>
-      </w:r>
-    </w:p>
-    <w:p>
-      <w:pPr>
-        <w:spacing w:line="240" w:lineRule="auto"/>
-        <w:rPr>
-          <w:rFonts w:cstheme="minorHAnsi"/>
-          <w:lang w:val="en-US"/>
-        </w:rPr>
-      </w:pPr>
-      <w:r>
-        <w:rPr>
-          <w:rFonts w:cstheme="minorHAnsi"/>
-          <w:lang w:val="en-US"/>
-        </w:rPr>
-        <w:t>From: Fib</w:t>
-      </w:r>
-    </w:p>
-    <w:p>
-      <w:pPr>
-        <w:spacing w:line="240" w:lineRule="auto"/>
-        <w:rPr>
-          <w:rFonts w:cstheme="minorHAnsi"/>
-          <w:lang w:val="en-US"/>
-        </w:rPr>
-      </w:pPr>
-      <w:r>
-        <w:rPr>
-          <w:rFonts w:cstheme="minorHAnsi"/>
-          <w:lang w:val="en-US"/>
-        </w:rPr>
-        <w:t>To: 10</w:t>
-      </w:r>
-    </w:p>
-    <w:p>
-      <w:pPr>
-        <w:spacing w:line="240" w:lineRule="auto"/>
-        <w:rPr>
-          <w:rFonts w:cstheme="minorHAnsi"/>
-          <w:lang w:val="en-US"/>
-        </w:rPr>
-      </w:pPr>
-      <w:r>
-        <w:rPr>
-          <w:rFonts w:cstheme="minorHAnsi"/>
-          <w:lang w:val="en-US"/>
-        </w:rPr>
         <w:t>Answer: 91</w:t>
       </w:r>
     </w:p>
@@ -1600,7 +1990,6 @@
           <w:rFonts w:cstheme="minorHAnsi"/>
           <w:lang w:val="en-US"/>
         </w:rPr>
-        <w:lastRenderedPageBreak/>
         <w:t>To: 10</w:t>
       </w:r>
     </w:p>
@@ -1653,12 +2042,14 @@
           <w:rFonts w:asciiTheme="minorHAnsi" w:hAnsiTheme="minorHAnsi" w:cstheme="minorHAnsi"/>
         </w:rPr>
       </w:pPr>
+      <w:bookmarkStart w:id="2" w:name="_Toc114046556"/>
       <w:r>
         <w:rPr>
           <w:rFonts w:asciiTheme="minorHAnsi" w:hAnsiTheme="minorHAnsi" w:cstheme="minorHAnsi"/>
         </w:rPr>
         <w:t>Основные этапы вычисления</w:t>
       </w:r>
+      <w:bookmarkEnd w:id="2"/>
     </w:p>
     <w:p>
       <w:pPr>
@@ -1779,15 +2170,7 @@
           <w:rFonts w:cstheme="minorHAnsi"/>
           <w:lang w:val="en-US"/>
         </w:rPr>
-        <w:t>get_</w:t>
-      </w:r>
-      <w:proofErr w:type="gramStart"/>
-      <w:r>
-        <w:rPr>
-          <w:rFonts w:cstheme="minorHAnsi"/>
-          <w:lang w:val="en-US"/>
-        </w:rPr>
-        <w:t>fs</w:t>
+        <w:t>get_fs</w:t>
       </w:r>
       <w:proofErr w:type="spellEnd"/>
       <w:r>
@@ -1797,7 +2180,6 @@
         </w:rPr>
         <w:t>(</w:t>
       </w:r>
-      <w:proofErr w:type="gramEnd"/>
       <w:r>
         <w:rPr>
           <w:rFonts w:cstheme="minorHAnsi"/>
@@ -1846,7 +2228,6 @@
         <w:t xml:space="preserve">    if </w:t>
       </w:r>
       <w:proofErr w:type="spellStart"/>
-      <w:proofErr w:type="gramStart"/>
       <w:r>
         <w:rPr>
           <w:rFonts w:cstheme="minorHAnsi"/>
@@ -1860,15 +2241,7 @@
           <w:rFonts w:cstheme="minorHAnsi"/>
           <w:lang w:val="en-US"/>
         </w:rPr>
-        <w:t>(</w:t>
-      </w:r>
-      <w:proofErr w:type="gramEnd"/>
-      <w:r>
-        <w:rPr>
-          <w:rFonts w:cstheme="minorHAnsi"/>
-          <w:lang w:val="en-US"/>
-        </w:rPr>
-        <w:t>FS) == count:</w:t>
+        <w:t>(FS) == count:</w:t>
       </w:r>
     </w:p>
     <w:p>
@@ -1916,7 +2289,6 @@
         <w:t xml:space="preserve">    if </w:t>
       </w:r>
       <w:proofErr w:type="spellStart"/>
-      <w:proofErr w:type="gramStart"/>
       <w:r>
         <w:rPr>
           <w:rFonts w:cstheme="minorHAnsi"/>
@@ -1930,15 +2302,7 @@
           <w:rFonts w:cstheme="minorHAnsi"/>
           <w:lang w:val="en-US"/>
         </w:rPr>
-        <w:t>(</w:t>
-      </w:r>
-      <w:proofErr w:type="gramEnd"/>
-      <w:r>
-        <w:rPr>
-          <w:rFonts w:cstheme="minorHAnsi"/>
-          <w:lang w:val="en-US"/>
-        </w:rPr>
-        <w:t>FS) == 1:</w:t>
+        <w:t>(FS) == 1:</w:t>
       </w:r>
     </w:p>
     <w:p>
@@ -1956,7 +2320,6 @@
         <w:t xml:space="preserve">        </w:t>
       </w:r>
       <w:proofErr w:type="spellStart"/>
-      <w:proofErr w:type="gramStart"/>
       <w:r>
         <w:rPr>
           <w:rFonts w:cstheme="minorHAnsi"/>
@@ -1965,7 +2328,6 @@
         <w:t>FS.append</w:t>
       </w:r>
       <w:proofErr w:type="spellEnd"/>
-      <w:proofErr w:type="gramEnd"/>
       <w:r>
         <w:rPr>
           <w:rFonts w:cstheme="minorHAnsi"/>
@@ -2004,7 +2366,6 @@
         <w:t xml:space="preserve">        </w:t>
       </w:r>
       <w:proofErr w:type="spellStart"/>
-      <w:proofErr w:type="gramStart"/>
       <w:r>
         <w:rPr>
           <w:rFonts w:cstheme="minorHAnsi"/>
@@ -2013,7 +2374,6 @@
         <w:t>FS.append</w:t>
       </w:r>
       <w:proofErr w:type="spellEnd"/>
-      <w:proofErr w:type="gramEnd"/>
       <w:r>
         <w:rPr>
           <w:rFonts w:cstheme="minorHAnsi"/>
@@ -2098,15 +2458,7 @@
           <w:rFonts w:cstheme="minorHAnsi"/>
           <w:lang w:val="en-US"/>
         </w:rPr>
-        <w:t>convert_</w:t>
-      </w:r>
-      <w:proofErr w:type="gramStart"/>
-      <w:r>
-        <w:rPr>
-          <w:rFonts w:cstheme="minorHAnsi"/>
-          <w:lang w:val="en-US"/>
-        </w:rPr>
-        <w:t>Z</w:t>
+        <w:t>convert_Z</w:t>
       </w:r>
       <w:proofErr w:type="spellEnd"/>
       <w:r>
@@ -2116,7 +2468,6 @@
         </w:rPr>
         <w:t>(</w:t>
       </w:r>
-      <w:proofErr w:type="gramEnd"/>
       <w:r>
         <w:rPr>
           <w:rFonts w:cstheme="minorHAnsi"/>
@@ -2232,7 +2583,6 @@
         </w:rPr>
         <w:t xml:space="preserve">    n = </w:t>
       </w:r>
-      <w:proofErr w:type="gramStart"/>
       <w:r>
         <w:rPr>
           <w:rFonts w:cstheme="minorHAnsi"/>
@@ -2247,15 +2597,7 @@
           <w:rFonts w:cstheme="minorHAnsi"/>
           <w:lang w:val="en-US"/>
         </w:rPr>
-        <w:t>(</w:t>
-      </w:r>
-      <w:proofErr w:type="gramEnd"/>
-      <w:r>
-        <w:rPr>
-          <w:rFonts w:cstheme="minorHAnsi"/>
-          <w:lang w:val="en-US"/>
-        </w:rPr>
-        <w:t xml:space="preserve">n, </w:t>
+        <w:t xml:space="preserve">(n, </w:t>
       </w:r>
       <w:proofErr w:type="spellStart"/>
       <w:r>
@@ -2327,7 +2669,6 @@
         <w:t xml:space="preserve">        r += </w:t>
       </w:r>
       <w:proofErr w:type="spellStart"/>
-      <w:proofErr w:type="gramStart"/>
       <w:r>
         <w:rPr>
           <w:rFonts w:cstheme="minorHAnsi"/>
@@ -2341,15 +2682,7 @@
           <w:rFonts w:cstheme="minorHAnsi"/>
           <w:lang w:val="en-US"/>
         </w:rPr>
-        <w:t>[</w:t>
-      </w:r>
-      <w:proofErr w:type="gramEnd"/>
-      <w:r>
-        <w:rPr>
-          <w:rFonts w:cstheme="minorHAnsi"/>
-          <w:lang w:val="en-US"/>
-        </w:rPr>
-        <w:t xml:space="preserve">n % </w:t>
+        <w:t xml:space="preserve">[n % </w:t>
       </w:r>
       <w:proofErr w:type="spellStart"/>
       <w:r>
@@ -2450,23 +2783,7 @@
           <w:rFonts w:cstheme="minorHAnsi"/>
           <w:lang w:val="en-US"/>
         </w:rPr>
-        <w:t>    r = r</w:t>
-      </w:r>
-      <w:proofErr w:type="gramStart"/>
-      <w:r>
-        <w:rPr>
-          <w:rFonts w:cstheme="minorHAnsi"/>
-          <w:lang w:val="en-US"/>
-        </w:rPr>
-        <w:t>[::</w:t>
-      </w:r>
-      <w:proofErr w:type="gramEnd"/>
-      <w:r>
-        <w:rPr>
-          <w:rFonts w:cstheme="minorHAnsi"/>
-          <w:lang w:val="en-US"/>
-        </w:rPr>
-        <w:t>-1]</w:t>
+        <w:t>    r = r[::-1]</w:t>
       </w:r>
     </w:p>
     <w:p>
@@ -2506,6 +2823,7 @@
           <w:iCs/>
           <w:lang w:val="en-US"/>
         </w:rPr>
+        <w:lastRenderedPageBreak/>
         <w:t>def</w:t>
       </w:r>
       <w:r>
@@ -2521,15 +2839,7 @@
           <w:rFonts w:cstheme="minorHAnsi"/>
           <w:lang w:val="en-US"/>
         </w:rPr>
-        <w:t>mantiss_to_</w:t>
-      </w:r>
-      <w:proofErr w:type="gramStart"/>
-      <w:r>
-        <w:rPr>
-          <w:rFonts w:cstheme="minorHAnsi"/>
-          <w:lang w:val="en-US"/>
-        </w:rPr>
-        <w:t>dex</w:t>
+        <w:t>mantiss_to_dex</w:t>
       </w:r>
       <w:proofErr w:type="spellEnd"/>
       <w:r>
@@ -2539,7 +2849,6 @@
         </w:rPr>
         <w:t>(</w:t>
       </w:r>
-      <w:proofErr w:type="gramEnd"/>
       <w:r>
         <w:rPr>
           <w:rFonts w:cstheme="minorHAnsi"/>
@@ -2622,7 +2931,6 @@
         <w:t xml:space="preserve">    m = </w:t>
       </w:r>
       <w:proofErr w:type="spellStart"/>
-      <w:proofErr w:type="gramStart"/>
       <w:r>
         <w:rPr>
           <w:rFonts w:cstheme="minorHAnsi"/>
@@ -2631,7 +2939,6 @@
         <w:t>m.lower</w:t>
       </w:r>
       <w:proofErr w:type="spellEnd"/>
-      <w:proofErr w:type="gramEnd"/>
       <w:r>
         <w:rPr>
           <w:rFonts w:cstheme="minorHAnsi"/>
@@ -2701,7 +3008,6 @@
         <w:t xml:space="preserve">        r += </w:t>
       </w:r>
       <w:proofErr w:type="spellStart"/>
-      <w:proofErr w:type="gramStart"/>
       <w:r>
         <w:rPr>
           <w:rFonts w:cstheme="minorHAnsi"/>
@@ -2710,7 +3016,6 @@
         <w:t>hexdigits.find</w:t>
       </w:r>
       <w:proofErr w:type="spellEnd"/>
-      <w:proofErr w:type="gramEnd"/>
       <w:r>
         <w:rPr>
           <w:rFonts w:cstheme="minorHAnsi"/>
@@ -2811,15 +3116,7 @@
           <w:rFonts w:cstheme="minorHAnsi"/>
           <w:lang w:val="en-US"/>
         </w:rPr>
-        <w:t>convert_</w:t>
-      </w:r>
-      <w:proofErr w:type="gramStart"/>
-      <w:r>
-        <w:rPr>
-          <w:rFonts w:cstheme="minorHAnsi"/>
-          <w:lang w:val="en-US"/>
-        </w:rPr>
-        <w:t>R</w:t>
+        <w:t>convert_R</w:t>
       </w:r>
       <w:proofErr w:type="spellEnd"/>
       <w:r>
@@ -2829,7 +3126,6 @@
         </w:rPr>
         <w:t>(</w:t>
       </w:r>
-      <w:proofErr w:type="gramEnd"/>
       <w:r>
         <w:rPr>
           <w:rFonts w:cstheme="minorHAnsi"/>
@@ -2946,7 +3242,6 @@
         <w:t xml:space="preserve">    r = </w:t>
       </w:r>
       <w:proofErr w:type="spellStart"/>
-      <w:proofErr w:type="gramStart"/>
       <w:r>
         <w:rPr>
           <w:rFonts w:cstheme="minorHAnsi"/>
@@ -2955,7 +3250,6 @@
         <w:t>r.lower</w:t>
       </w:r>
       <w:proofErr w:type="spellEnd"/>
-      <w:proofErr w:type="gramEnd"/>
       <w:r>
         <w:rPr>
           <w:rFonts w:cstheme="minorHAnsi"/>
@@ -2979,7 +3273,6 @@
         <w:t xml:space="preserve">    a, b = </w:t>
       </w:r>
       <w:proofErr w:type="spellStart"/>
-      <w:proofErr w:type="gramStart"/>
       <w:r>
         <w:rPr>
           <w:rFonts w:cstheme="minorHAnsi"/>
@@ -2988,7 +3281,6 @@
         <w:t>r.split</w:t>
       </w:r>
       <w:proofErr w:type="spellEnd"/>
-      <w:proofErr w:type="gramEnd"/>
       <w:r>
         <w:rPr>
           <w:rFonts w:cstheme="minorHAnsi"/>
@@ -3033,31 +3325,15 @@
           <w:rFonts w:cstheme="minorHAnsi"/>
           <w:lang w:val="en-US"/>
         </w:rPr>
-        <w:t>convert_</w:t>
-      </w:r>
-      <w:proofErr w:type="gramStart"/>
-      <w:r>
-        <w:rPr>
-          <w:rFonts w:cstheme="minorHAnsi"/>
-          <w:lang w:val="en-US"/>
-        </w:rPr>
-        <w:t>Z</w:t>
-      </w:r>
-      <w:proofErr w:type="spellEnd"/>
-      <w:r>
-        <w:rPr>
-          <w:rFonts w:cstheme="minorHAnsi"/>
-          <w:lang w:val="en-US"/>
-        </w:rPr>
-        <w:t>(</w:t>
-      </w:r>
-      <w:proofErr w:type="gramEnd"/>
-      <w:r>
-        <w:rPr>
-          <w:rFonts w:cstheme="minorHAnsi"/>
-          <w:lang w:val="en-US"/>
-        </w:rPr>
-        <w:t xml:space="preserve">a, </w:t>
+        <w:t>convert_Z</w:t>
+      </w:r>
+      <w:proofErr w:type="spellEnd"/>
+      <w:r>
+        <w:rPr>
+          <w:rFonts w:cstheme="minorHAnsi"/>
+          <w:lang w:val="en-US"/>
+        </w:rPr>
+        <w:t xml:space="preserve">(a, </w:t>
       </w:r>
       <w:proofErr w:type="spellStart"/>
       <w:r>
@@ -3120,31 +3396,15 @@
           <w:rFonts w:cstheme="minorHAnsi"/>
           <w:lang w:val="en-US"/>
         </w:rPr>
-        <w:t>mantiss_to_</w:t>
-      </w:r>
-      <w:proofErr w:type="gramStart"/>
-      <w:r>
-        <w:rPr>
-          <w:rFonts w:cstheme="minorHAnsi"/>
-          <w:lang w:val="en-US"/>
-        </w:rPr>
-        <w:t>dex</w:t>
-      </w:r>
-      <w:proofErr w:type="spellEnd"/>
-      <w:r>
-        <w:rPr>
-          <w:rFonts w:cstheme="minorHAnsi"/>
-          <w:lang w:val="en-US"/>
-        </w:rPr>
-        <w:t>(</w:t>
-      </w:r>
-      <w:proofErr w:type="gramEnd"/>
-      <w:r>
-        <w:rPr>
-          <w:rFonts w:cstheme="minorHAnsi"/>
-          <w:lang w:val="en-US"/>
-        </w:rPr>
-        <w:t xml:space="preserve">b, </w:t>
+        <w:t>mantiss_to_dex</w:t>
+      </w:r>
+      <w:proofErr w:type="spellEnd"/>
+      <w:r>
+        <w:rPr>
+          <w:rFonts w:cstheme="minorHAnsi"/>
+          <w:lang w:val="en-US"/>
+        </w:rPr>
+        <w:t xml:space="preserve">(b, </w:t>
       </w:r>
       <w:proofErr w:type="spellStart"/>
       <w:r>
@@ -3222,23 +3482,7 @@
           <w:rFonts w:cstheme="minorHAnsi"/>
           <w:lang w:val="en-US"/>
         </w:rPr>
-        <w:t xml:space="preserve"> in </w:t>
-      </w:r>
-      <w:proofErr w:type="gramStart"/>
-      <w:r>
-        <w:rPr>
-          <w:rFonts w:cstheme="minorHAnsi"/>
-          <w:lang w:val="en-US"/>
-        </w:rPr>
-        <w:t>range(</w:t>
-      </w:r>
-      <w:proofErr w:type="gramEnd"/>
-      <w:r>
-        <w:rPr>
-          <w:rFonts w:cstheme="minorHAnsi"/>
-          <w:lang w:val="en-US"/>
-        </w:rPr>
-        <w:t>5):</w:t>
+        <w:t xml:space="preserve"> in range(5):</w:t>
       </w:r>
     </w:p>
     <w:p>
@@ -3355,23 +3599,7 @@
           <w:rFonts w:cstheme="minorHAnsi"/>
           <w:lang w:val="en-US"/>
         </w:rPr>
-        <w:t xml:space="preserve">        if m - </w:t>
-      </w:r>
-      <w:proofErr w:type="gramStart"/>
-      <w:r>
-        <w:rPr>
-          <w:rFonts w:cstheme="minorHAnsi"/>
-          <w:lang w:val="en-US"/>
-        </w:rPr>
-        <w:t>n !</w:t>
-      </w:r>
-      <w:proofErr w:type="gramEnd"/>
-      <w:r>
-        <w:rPr>
-          <w:rFonts w:cstheme="minorHAnsi"/>
-          <w:lang w:val="en-US"/>
-        </w:rPr>
-        <w:t>= 0:</w:t>
+        <w:t>        if m - n != 0:</w:t>
       </w:r>
     </w:p>
     <w:p>
@@ -3466,7 +3694,6 @@
         <w:t>ar</w:t>
       </w:r>
       <w:proofErr w:type="spellEnd"/>
-      <w:proofErr w:type="gramStart"/>
       <w:r>
         <w:rPr>
           <w:rFonts w:cstheme="minorHAnsi"/>
@@ -3475,7 +3702,6 @@
         <w:t>}.{</w:t>
       </w:r>
       <w:proofErr w:type="spellStart"/>
-      <w:proofErr w:type="gramEnd"/>
       <w:r>
         <w:rPr>
           <w:rFonts w:cstheme="minorHAnsi"/>
@@ -3529,15 +3755,7 @@
           <w:rFonts w:cstheme="minorHAnsi"/>
           <w:lang w:val="en-US"/>
         </w:rPr>
-        <w:t>convert_to_</w:t>
-      </w:r>
-      <w:proofErr w:type="gramStart"/>
-      <w:r>
-        <w:rPr>
-          <w:rFonts w:cstheme="minorHAnsi"/>
-          <w:lang w:val="en-US"/>
-        </w:rPr>
-        <w:t>fact</w:t>
+        <w:t>convert_to_fact</w:t>
       </w:r>
       <w:proofErr w:type="spellEnd"/>
       <w:r>
@@ -3547,7 +3765,6 @@
         </w:rPr>
         <w:t>(</w:t>
       </w:r>
-      <w:proofErr w:type="gramEnd"/>
       <w:r>
         <w:rPr>
           <w:rFonts w:cstheme="minorHAnsi"/>
@@ -3629,7 +3846,6 @@
         </w:rPr>
         <w:t xml:space="preserve">    n = </w:t>
       </w:r>
-      <w:proofErr w:type="gramStart"/>
       <w:r>
         <w:rPr>
           <w:rFonts w:cstheme="minorHAnsi"/>
@@ -3644,15 +3860,7 @@
           <w:rFonts w:cstheme="minorHAnsi"/>
           <w:lang w:val="en-US"/>
         </w:rPr>
-        <w:t>(</w:t>
-      </w:r>
-      <w:proofErr w:type="gramEnd"/>
-      <w:r>
-        <w:rPr>
-          <w:rFonts w:cstheme="minorHAnsi"/>
-          <w:lang w:val="en-US"/>
-        </w:rPr>
-        <w:t xml:space="preserve">n, </w:t>
+        <w:t xml:space="preserve">(n, </w:t>
       </w:r>
       <w:proofErr w:type="spellStart"/>
       <w:r>
@@ -3714,23 +3922,7 @@
           <w:rFonts w:cstheme="minorHAnsi"/>
           <w:lang w:val="en-US"/>
         </w:rPr>
-        <w:t xml:space="preserve"> in </w:t>
-      </w:r>
-      <w:proofErr w:type="gramStart"/>
-      <w:r>
-        <w:rPr>
-          <w:rFonts w:cstheme="minorHAnsi"/>
-          <w:lang w:val="en-US"/>
-        </w:rPr>
-        <w:t>range(</w:t>
-      </w:r>
-      <w:proofErr w:type="gramEnd"/>
-      <w:r>
-        <w:rPr>
-          <w:rFonts w:cstheme="minorHAnsi"/>
-          <w:lang w:val="en-US"/>
-        </w:rPr>
-        <w:t>2, 10*10):</w:t>
+        <w:t xml:space="preserve"> in range(2, 10*10):</w:t>
       </w:r>
     </w:p>
     <w:p>
@@ -3807,31 +3999,31 @@
           <w:rFonts w:cstheme="minorHAnsi"/>
           <w:lang w:val="en-US"/>
         </w:rPr>
+        <w:t xml:space="preserve">        n //= </w:t>
+      </w:r>
+      <w:proofErr w:type="spellStart"/>
+      <w:r>
+        <w:rPr>
+          <w:rFonts w:cstheme="minorHAnsi"/>
+          <w:lang w:val="en-US"/>
+        </w:rPr>
+        <w:t>i</w:t>
+      </w:r>
+      <w:proofErr w:type="spellEnd"/>
+    </w:p>
+    <w:p>
+      <w:pPr>
+        <w:rPr>
+          <w:rFonts w:cstheme="minorHAnsi"/>
+          <w:lang w:val="en-US"/>
+        </w:rPr>
+      </w:pPr>
+      <w:r>
+        <w:rPr>
+          <w:rFonts w:cstheme="minorHAnsi"/>
+          <w:lang w:val="en-US"/>
+        </w:rPr>
         <w:lastRenderedPageBreak/>
-        <w:t xml:space="preserve">        n //= </w:t>
-      </w:r>
-      <w:proofErr w:type="spellStart"/>
-      <w:r>
-        <w:rPr>
-          <w:rFonts w:cstheme="minorHAnsi"/>
-          <w:lang w:val="en-US"/>
-        </w:rPr>
-        <w:t>i</w:t>
-      </w:r>
-      <w:proofErr w:type="spellEnd"/>
-    </w:p>
-    <w:p>
-      <w:pPr>
-        <w:rPr>
-          <w:rFonts w:cstheme="minorHAnsi"/>
-          <w:lang w:val="en-US"/>
-        </w:rPr>
-      </w:pPr>
-      <w:r>
-        <w:rPr>
-          <w:rFonts w:cstheme="minorHAnsi"/>
-          <w:lang w:val="en-US"/>
-        </w:rPr>
         <w:t>        if n == 0:</w:t>
       </w:r>
     </w:p>
@@ -3877,23 +4069,7 @@
           <w:rFonts w:cstheme="minorHAnsi"/>
           <w:lang w:val="en-US"/>
         </w:rPr>
-        <w:t>    r = r</w:t>
-      </w:r>
-      <w:proofErr w:type="gramStart"/>
-      <w:r>
-        <w:rPr>
-          <w:rFonts w:cstheme="minorHAnsi"/>
-          <w:lang w:val="en-US"/>
-        </w:rPr>
-        <w:t>[::</w:t>
-      </w:r>
-      <w:proofErr w:type="gramEnd"/>
-      <w:r>
-        <w:rPr>
-          <w:rFonts w:cstheme="minorHAnsi"/>
-          <w:lang w:val="en-US"/>
-        </w:rPr>
-        <w:t>-1]</w:t>
+        <w:t>    r = r[::-1]</w:t>
       </w:r>
     </w:p>
     <w:p>
@@ -3948,15 +4124,7 @@
           <w:rFonts w:cstheme="minorHAnsi"/>
           <w:lang w:val="en-US"/>
         </w:rPr>
-        <w:t>convert_from_</w:t>
-      </w:r>
-      <w:proofErr w:type="gramStart"/>
-      <w:r>
-        <w:rPr>
-          <w:rFonts w:cstheme="minorHAnsi"/>
-          <w:lang w:val="en-US"/>
-        </w:rPr>
-        <w:t>fact</w:t>
+        <w:t>convert_from_fact</w:t>
       </w:r>
       <w:proofErr w:type="spellEnd"/>
       <w:r>
@@ -3966,7 +4134,6 @@
         </w:rPr>
         <w:t>(</w:t>
       </w:r>
-      <w:proofErr w:type="gramEnd"/>
       <w:r>
         <w:rPr>
           <w:rFonts w:cstheme="minorHAnsi"/>
@@ -4123,23 +4290,7 @@
           <w:rFonts w:cstheme="minorHAnsi"/>
           <w:lang w:val="en-US"/>
         </w:rPr>
-        <w:t xml:space="preserve">        r += </w:t>
-      </w:r>
-      <w:proofErr w:type="gramStart"/>
-      <w:r>
-        <w:rPr>
-          <w:rFonts w:cstheme="minorHAnsi"/>
-          <w:lang w:val="en-US"/>
-        </w:rPr>
-        <w:t>factorial(</w:t>
-      </w:r>
-      <w:proofErr w:type="gramEnd"/>
-      <w:r>
-        <w:rPr>
-          <w:rFonts w:cstheme="minorHAnsi"/>
-          <w:lang w:val="en-US"/>
-        </w:rPr>
-        <w:t xml:space="preserve">l - </w:t>
+        <w:t xml:space="preserve">        r += factorial(l - </w:t>
       </w:r>
       <w:proofErr w:type="spellStart"/>
       <w:r>
@@ -4209,31 +4360,15 @@
           <w:rFonts w:cstheme="minorHAnsi"/>
           <w:lang w:val="en-US"/>
         </w:rPr>
-        <w:t>to_</w:t>
-      </w:r>
-      <w:proofErr w:type="gramStart"/>
-      <w:r>
-        <w:rPr>
-          <w:rFonts w:cstheme="minorHAnsi"/>
-          <w:lang w:val="en-US"/>
-        </w:rPr>
-        <w:t>base</w:t>
-      </w:r>
-      <w:proofErr w:type="spellEnd"/>
-      <w:r>
-        <w:rPr>
-          <w:rFonts w:cstheme="minorHAnsi"/>
-          <w:lang w:val="en-US"/>
-        </w:rPr>
-        <w:t xml:space="preserve"> !</w:t>
-      </w:r>
-      <w:proofErr w:type="gramEnd"/>
-      <w:r>
-        <w:rPr>
-          <w:rFonts w:cstheme="minorHAnsi"/>
-          <w:lang w:val="en-US"/>
-        </w:rPr>
-        <w:t>= 10:</w:t>
+        <w:t>to_base</w:t>
+      </w:r>
+      <w:proofErr w:type="spellEnd"/>
+      <w:r>
+        <w:rPr>
+          <w:rFonts w:cstheme="minorHAnsi"/>
+          <w:lang w:val="en-US"/>
+        </w:rPr>
+        <w:t xml:space="preserve"> != 10:</w:t>
       </w:r>
     </w:p>
     <w:p>
@@ -4256,31 +4391,15 @@
           <w:rFonts w:cstheme="minorHAnsi"/>
           <w:lang w:val="en-US"/>
         </w:rPr>
-        <w:t>convert_</w:t>
-      </w:r>
-      <w:proofErr w:type="gramStart"/>
-      <w:r>
-        <w:rPr>
-          <w:rFonts w:cstheme="minorHAnsi"/>
-          <w:lang w:val="en-US"/>
-        </w:rPr>
-        <w:t>Z</w:t>
-      </w:r>
-      <w:proofErr w:type="spellEnd"/>
-      <w:r>
-        <w:rPr>
-          <w:rFonts w:cstheme="minorHAnsi"/>
-          <w:lang w:val="en-US"/>
-        </w:rPr>
-        <w:t>(</w:t>
-      </w:r>
-      <w:proofErr w:type="gramEnd"/>
-      <w:r>
-        <w:rPr>
-          <w:rFonts w:cstheme="minorHAnsi"/>
-          <w:lang w:val="en-US"/>
-        </w:rPr>
-        <w:t xml:space="preserve">r, 10, </w:t>
+        <w:t>convert_Z</w:t>
+      </w:r>
+      <w:proofErr w:type="spellEnd"/>
+      <w:r>
+        <w:rPr>
+          <w:rFonts w:cstheme="minorHAnsi"/>
+          <w:lang w:val="en-US"/>
+        </w:rPr>
+        <w:t xml:space="preserve">(r, 10, </w:t>
       </w:r>
       <w:proofErr w:type="spellStart"/>
       <w:r>
@@ -4359,15 +4478,7 @@
           <w:rFonts w:cstheme="minorHAnsi"/>
           <w:lang w:val="en-US"/>
         </w:rPr>
-        <w:t>convert_from_</w:t>
-      </w:r>
-      <w:proofErr w:type="gramStart"/>
-      <w:r>
-        <w:rPr>
-          <w:rFonts w:cstheme="minorHAnsi"/>
-          <w:lang w:val="en-US"/>
-        </w:rPr>
-        <w:t>fib</w:t>
+        <w:t>convert_from_fib</w:t>
       </w:r>
       <w:proofErr w:type="spellEnd"/>
       <w:r>
@@ -4377,7 +4488,6 @@
         </w:rPr>
         <w:t>(</w:t>
       </w:r>
-      <w:proofErr w:type="gramEnd"/>
       <w:r>
         <w:rPr>
           <w:rFonts w:cstheme="minorHAnsi"/>
@@ -4465,31 +4575,15 @@
           <w:rFonts w:cstheme="minorHAnsi"/>
           <w:lang w:val="en-US"/>
         </w:rPr>
-        <w:t>get_</w:t>
-      </w:r>
-      <w:proofErr w:type="gramStart"/>
-      <w:r>
-        <w:rPr>
-          <w:rFonts w:cstheme="minorHAnsi"/>
-          <w:lang w:val="en-US"/>
-        </w:rPr>
-        <w:t>fs</w:t>
-      </w:r>
-      <w:proofErr w:type="spellEnd"/>
-      <w:r>
-        <w:rPr>
-          <w:rFonts w:cstheme="minorHAnsi"/>
-          <w:lang w:val="en-US"/>
-        </w:rPr>
-        <w:t>(</w:t>
-      </w:r>
-      <w:proofErr w:type="gramEnd"/>
-      <w:r>
-        <w:rPr>
-          <w:rFonts w:cstheme="minorHAnsi"/>
-          <w:lang w:val="en-US"/>
-        </w:rPr>
-        <w:t>40)</w:t>
+        <w:t>get_fs</w:t>
+      </w:r>
+      <w:proofErr w:type="spellEnd"/>
+      <w:r>
+        <w:rPr>
+          <w:rFonts w:cstheme="minorHAnsi"/>
+          <w:lang w:val="en-US"/>
+        </w:rPr>
+        <w:t>(40)</w:t>
       </w:r>
     </w:p>
     <w:p>
@@ -4581,23 +4675,7 @@
           <w:rFonts w:cstheme="minorHAnsi"/>
           <w:lang w:val="en-US"/>
         </w:rPr>
-        <w:t xml:space="preserve">        r += </w:t>
-      </w:r>
-      <w:proofErr w:type="gramStart"/>
-      <w:r>
-        <w:rPr>
-          <w:rFonts w:cstheme="minorHAnsi"/>
-          <w:lang w:val="en-US"/>
-        </w:rPr>
-        <w:t>FS[</w:t>
-      </w:r>
-      <w:proofErr w:type="gramEnd"/>
-      <w:r>
-        <w:rPr>
-          <w:rFonts w:cstheme="minorHAnsi"/>
-          <w:lang w:val="en-US"/>
-        </w:rPr>
-        <w:t xml:space="preserve">l - </w:t>
+        <w:t xml:space="preserve">        r += FS[l - </w:t>
       </w:r>
       <w:proofErr w:type="spellStart"/>
       <w:r>
@@ -4660,31 +4738,15 @@
           <w:rFonts w:cstheme="minorHAnsi"/>
           <w:lang w:val="en-US"/>
         </w:rPr>
-        <w:t>to_</w:t>
-      </w:r>
-      <w:proofErr w:type="gramStart"/>
-      <w:r>
-        <w:rPr>
-          <w:rFonts w:cstheme="minorHAnsi"/>
-          <w:lang w:val="en-US"/>
-        </w:rPr>
-        <w:t>base</w:t>
-      </w:r>
-      <w:proofErr w:type="spellEnd"/>
-      <w:r>
-        <w:rPr>
-          <w:rFonts w:cstheme="minorHAnsi"/>
-          <w:lang w:val="en-US"/>
-        </w:rPr>
-        <w:t xml:space="preserve"> !</w:t>
-      </w:r>
-      <w:proofErr w:type="gramEnd"/>
-      <w:r>
-        <w:rPr>
-          <w:rFonts w:cstheme="minorHAnsi"/>
-          <w:lang w:val="en-US"/>
-        </w:rPr>
-        <w:t>= 10:</w:t>
+        <w:t>to_base</w:t>
+      </w:r>
+      <w:proofErr w:type="spellEnd"/>
+      <w:r>
+        <w:rPr>
+          <w:rFonts w:cstheme="minorHAnsi"/>
+          <w:lang w:val="en-US"/>
+        </w:rPr>
+        <w:t xml:space="preserve"> != 10:</w:t>
       </w:r>
     </w:p>
     <w:p>
@@ -4707,31 +4769,15 @@
           <w:rFonts w:cstheme="minorHAnsi"/>
           <w:lang w:val="en-US"/>
         </w:rPr>
-        <w:t>convert_</w:t>
-      </w:r>
-      <w:proofErr w:type="gramStart"/>
-      <w:r>
-        <w:rPr>
-          <w:rFonts w:cstheme="minorHAnsi"/>
-          <w:lang w:val="en-US"/>
-        </w:rPr>
-        <w:t>Z</w:t>
-      </w:r>
-      <w:proofErr w:type="spellEnd"/>
-      <w:r>
-        <w:rPr>
-          <w:rFonts w:cstheme="minorHAnsi"/>
-          <w:lang w:val="en-US"/>
-        </w:rPr>
-        <w:t>(</w:t>
-      </w:r>
-      <w:proofErr w:type="gramEnd"/>
-      <w:r>
-        <w:rPr>
-          <w:rFonts w:cstheme="minorHAnsi"/>
-          <w:lang w:val="en-US"/>
-        </w:rPr>
-        <w:t xml:space="preserve">r, 10, </w:t>
+        <w:t>convert_Z</w:t>
+      </w:r>
+      <w:proofErr w:type="spellEnd"/>
+      <w:r>
+        <w:rPr>
+          <w:rFonts w:cstheme="minorHAnsi"/>
+          <w:lang w:val="en-US"/>
+        </w:rPr>
+        <w:t xml:space="preserve">(r, 10, </w:t>
       </w:r>
       <w:proofErr w:type="spellStart"/>
       <w:r>
@@ -4810,15 +4856,7 @@
           <w:rFonts w:cstheme="minorHAnsi"/>
           <w:lang w:val="en-US"/>
         </w:rPr>
-        <w:t>convert_from_</w:t>
-      </w:r>
-      <w:proofErr w:type="gramStart"/>
-      <w:r>
-        <w:rPr>
-          <w:rFonts w:cstheme="minorHAnsi"/>
-          <w:lang w:val="en-US"/>
-        </w:rPr>
-        <w:t>neg</w:t>
+        <w:t>convert_from_neg</w:t>
       </w:r>
       <w:proofErr w:type="spellEnd"/>
       <w:r>
@@ -4828,7 +4866,6 @@
         </w:rPr>
         <w:t>(</w:t>
       </w:r>
-      <w:proofErr w:type="gramEnd"/>
       <w:r>
         <w:rPr>
           <w:rFonts w:cstheme="minorHAnsi"/>
@@ -4988,47 +5025,39 @@
           <w:rFonts w:cstheme="minorHAnsi"/>
           <w:lang w:val="en-US"/>
         </w:rPr>
+        <w:t xml:space="preserve">    for </w:t>
+      </w:r>
+      <w:proofErr w:type="spellStart"/>
+      <w:r>
+        <w:rPr>
+          <w:rFonts w:cstheme="minorHAnsi"/>
+          <w:lang w:val="en-US"/>
+        </w:rPr>
+        <w:t>i</w:t>
+      </w:r>
+      <w:proofErr w:type="spellEnd"/>
+      <w:r>
+        <w:rPr>
+          <w:rFonts w:cstheme="minorHAnsi"/>
+          <w:lang w:val="en-US"/>
+        </w:rPr>
+        <w:t>, a in enumerate(n):</w:t>
+      </w:r>
+    </w:p>
+    <w:p>
+      <w:pPr>
+        <w:rPr>
+          <w:rFonts w:cstheme="minorHAnsi"/>
+          <w:lang w:val="en-US"/>
+        </w:rPr>
+      </w:pPr>
+      <w:r>
+        <w:rPr>
+          <w:rFonts w:cstheme="minorHAnsi"/>
+          <w:lang w:val="en-US"/>
+        </w:rPr>
         <w:lastRenderedPageBreak/>
-        <w:t xml:space="preserve">    for </w:t>
-      </w:r>
-      <w:proofErr w:type="spellStart"/>
-      <w:r>
-        <w:rPr>
-          <w:rFonts w:cstheme="minorHAnsi"/>
-          <w:lang w:val="en-US"/>
-        </w:rPr>
-        <w:t>i</w:t>
-      </w:r>
-      <w:proofErr w:type="spellEnd"/>
-      <w:r>
-        <w:rPr>
-          <w:rFonts w:cstheme="minorHAnsi"/>
-          <w:lang w:val="en-US"/>
-        </w:rPr>
-        <w:t>, a in enumerate(n):</w:t>
-      </w:r>
-    </w:p>
-    <w:p>
-      <w:pPr>
-        <w:rPr>
-          <w:rFonts w:cstheme="minorHAnsi"/>
-          <w:lang w:val="en-US"/>
-        </w:rPr>
-      </w:pPr>
-      <w:r>
-        <w:rPr>
-          <w:rFonts w:cstheme="minorHAnsi"/>
-          <w:lang w:val="en-US"/>
-        </w:rPr>
-        <w:t>        r +</w:t>
-      </w:r>
-      <w:proofErr w:type="gramStart"/>
-      <w:r>
-        <w:rPr>
-          <w:rFonts w:cstheme="minorHAnsi"/>
-          <w:lang w:val="en-US"/>
-        </w:rPr>
-        <w:t>=  </w:t>
+        <w:t>        r +=  </w:t>
       </w:r>
       <w:r>
         <w:rPr>
@@ -5039,7 +5068,6 @@
         </w:rPr>
         <w:t>int</w:t>
       </w:r>
-      <w:proofErr w:type="gramEnd"/>
       <w:r>
         <w:rPr>
           <w:rFonts w:cstheme="minorHAnsi"/>
@@ -5136,12 +5164,14 @@
           <w:rFonts w:asciiTheme="minorHAnsi" w:hAnsiTheme="minorHAnsi" w:cstheme="minorHAnsi"/>
         </w:rPr>
       </w:pPr>
+      <w:bookmarkStart w:id="3" w:name="_Toc114046557"/>
       <w:r>
         <w:rPr>
           <w:rFonts w:asciiTheme="minorHAnsi" w:hAnsiTheme="minorHAnsi" w:cstheme="minorHAnsi"/>
         </w:rPr>
         <w:t>Вывод</w:t>
       </w:r>
+      <w:bookmarkEnd w:id="3"/>
     </w:p>
     <w:p>
       <w:pPr>
@@ -5190,7 +5220,7 @@
                     <pic:cNvPicPr/>
                   </pic:nvPicPr>
                   <pic:blipFill>
-                    <a:blip r:embed="rId8" cstate="print">
+                    <a:blip r:embed="rId9" cstate="print">
                       <a:extLst>
                         <a:ext uri="{28A0092B-C50C-407E-A947-70E740481C1C}">
                           <a14:useLocalDpi xmlns:a14="http://schemas.microsoft.com/office/drawing/2010/main" val="0"/>
@@ -5240,12 +5270,14 @@
           <w:rFonts w:asciiTheme="minorHAnsi" w:hAnsiTheme="minorHAnsi" w:cstheme="minorHAnsi"/>
         </w:rPr>
       </w:pPr>
+      <w:bookmarkStart w:id="4" w:name="_Toc114046558"/>
       <w:r>
         <w:rPr>
           <w:rFonts w:asciiTheme="minorHAnsi" w:hAnsiTheme="minorHAnsi" w:cstheme="minorHAnsi"/>
         </w:rPr>
         <w:t>Список литературы</w:t>
       </w:r>
+      <w:bookmarkEnd w:id="4"/>
     </w:p>
     <w:p>
       <w:pPr>
@@ -5394,6 +5426,7 @@
         <w:docPartUnique/>
       </w:docPartObj>
     </w:sdtPr>
+    <w:sdtEndPr/>
     <w:sdtContent>
       <w:p>
         <w:pPr>
@@ -6077,6 +6110,44 @@
     <w:uiPriority w:val="99"/>
     <w:rsid w:val="00914004"/>
   </w:style>
+  <w:style w:type="paragraph" w:styleId="a8">
+    <w:name w:val="TOC Heading"/>
+    <w:basedOn w:val="1"/>
+    <w:next w:val="a"/>
+    <w:uiPriority w:val="39"/>
+    <w:unhideWhenUsed/>
+    <w:qFormat/>
+    <w:rsid w:val="00C541E8"/>
+    <w:pPr>
+      <w:outlineLvl w:val="9"/>
+    </w:pPr>
+    <w:rPr>
+      <w:lang w:val="en-US"/>
+    </w:rPr>
+  </w:style>
+  <w:style w:type="paragraph" w:styleId="11">
+    <w:name w:val="toc 1"/>
+    <w:basedOn w:val="a"/>
+    <w:next w:val="a"/>
+    <w:autoRedefine/>
+    <w:uiPriority w:val="39"/>
+    <w:unhideWhenUsed/>
+    <w:rsid w:val="00C541E8"/>
+    <w:pPr>
+      <w:spacing w:after="100"/>
+    </w:pPr>
+  </w:style>
+  <w:style w:type="character" w:styleId="a9">
+    <w:name w:val="Hyperlink"/>
+    <w:basedOn w:val="a0"/>
+    <w:uiPriority w:val="99"/>
+    <w:unhideWhenUsed/>
+    <w:rsid w:val="00C541E8"/>
+    <w:rPr>
+      <w:color w:val="0563C1" w:themeColor="hyperlink"/>
+      <w:u w:val="single"/>
+    </w:rPr>
+  </w:style>
 </w:styles>
 </file>
 
@@ -6373,4 +6444,16 @@
     </a:ext>
   </a:extLst>
 </a:theme>
+</file>
+
+<file path=customXml/item1.xml><?xml version="1.0" encoding="utf-8"?>
+<b:Sources xmlns:b="http://schemas.openxmlformats.org/officeDocument/2006/bibliography" xmlns="http://schemas.openxmlformats.org/officeDocument/2006/bibliography" SelectedStyle="\APASixthEditionOfficeOnline.xsl" StyleName="APA" Version="6"/>
+</file>
+
+<file path=customXml/itemProps1.xml><?xml version="1.0" encoding="utf-8"?>
+<ds:datastoreItem xmlns:ds="http://schemas.openxmlformats.org/officeDocument/2006/customXml" ds:itemID="{8ACFB003-5FF5-4CDA-AC34-9E7D43E32B79}">
+  <ds:schemaRefs>
+    <ds:schemaRef ds:uri="http://schemas.openxmlformats.org/officeDocument/2006/bibliography"/>
+  </ds:schemaRefs>
+</ds:datastoreItem>
 </file>
</xml_diff>

<commit_message>
lab1 | done | not confirmed
</commit_message>
<xml_diff>
--- a/lab0/Отчет.docx
+++ b/lab0/Отчет.docx
@@ -139,16 +139,8 @@
         <w:rPr>
           <w:rFonts w:cstheme="minorHAnsi"/>
         </w:rPr>
-        <w:t xml:space="preserve">Выполнил: </w:t>
-      </w:r>
-      <w:proofErr w:type="spellStart"/>
-      <w:r>
-        <w:rPr>
-          <w:rFonts w:cstheme="minorHAnsi"/>
-        </w:rPr>
-        <w:t>Бутвин.М.П</w:t>
-      </w:r>
-      <w:proofErr w:type="spellEnd"/>
+        <w:t>Выполнил: Бутвин.М.П</w:t>
+      </w:r>
       <w:r>
         <w:rPr>
           <w:rFonts w:cstheme="minorHAnsi"/>
@@ -184,16 +176,8 @@
         <w:rPr>
           <w:rFonts w:cstheme="minorHAnsi"/>
         </w:rPr>
-        <w:t xml:space="preserve">Проверил: </w:t>
-      </w:r>
-      <w:proofErr w:type="spellStart"/>
-      <w:r>
-        <w:rPr>
-          <w:rFonts w:cstheme="minorHAnsi"/>
-        </w:rPr>
-        <w:t>Балакшин</w:t>
-      </w:r>
-      <w:proofErr w:type="spellEnd"/>
+        <w:t>Проверил: Балакшин</w:t>
+      </w:r>
       <w:r>
         <w:rPr>
           <w:rFonts w:cstheme="minorHAnsi"/>
@@ -208,10 +192,11 @@
           <w:szCs w:val="20"/>
           <w:shd w:val="clear" w:color="auto" w:fill="FFFFFF"/>
         </w:rPr>
-        <w:t xml:space="preserve">доцент факультета </w:t>
-      </w:r>
-      <w:proofErr w:type="spellStart"/>
-      <w:r>
+        <w:t>доцент факультета ПИиКТ</w:t>
+      </w:r>
+    </w:p>
+    <w:p>
+      <w:pPr>
         <w:rPr>
           <w:rFonts w:cstheme="minorHAnsi"/>
           <w:color w:val="000000"/>
@@ -219,9 +204,7 @@
           <w:szCs w:val="20"/>
           <w:shd w:val="clear" w:color="auto" w:fill="FFFFFF"/>
         </w:rPr>
-        <w:t>ПИиКТ</w:t>
-      </w:r>
-      <w:proofErr w:type="spellEnd"/>
+      </w:pPr>
     </w:p>
     <w:p>
       <w:pPr>
@@ -379,59 +362,7 @@
     </w:p>
     <w:p>
       <w:pPr>
-        <w:rPr>
-          <w:rFonts w:cstheme="minorHAnsi"/>
-          <w:color w:val="000000"/>
-          <w:sz w:val="20"/>
-          <w:szCs w:val="20"/>
-          <w:shd w:val="clear" w:color="auto" w:fill="FFFFFF"/>
-        </w:rPr>
-      </w:pPr>
-    </w:p>
-    <w:p>
-      <w:pPr>
         <w:jc w:val="center"/>
-        <w:rPr>
-          <w:rFonts w:cstheme="minorHAnsi"/>
-          <w:color w:val="000000"/>
-          <w:sz w:val="20"/>
-          <w:szCs w:val="20"/>
-          <w:shd w:val="clear" w:color="auto" w:fill="FFFFFF"/>
-        </w:rPr>
-      </w:pPr>
-      <w:r>
-        <w:rPr>
-          <w:rFonts w:cstheme="minorHAnsi"/>
-          <w:color w:val="000000"/>
-          <w:sz w:val="20"/>
-          <w:szCs w:val="20"/>
-          <w:shd w:val="clear" w:color="auto" w:fill="FFFFFF"/>
-        </w:rPr>
-        <w:t xml:space="preserve">Санкт-Петербург </w:t>
-      </w:r>
-      <w:r>
-        <w:rPr>
-          <w:rFonts w:cstheme="minorHAnsi"/>
-          <w:color w:val="000000"/>
-          <w:sz w:val="20"/>
-          <w:szCs w:val="20"/>
-          <w:shd w:val="clear" w:color="auto" w:fill="FFFFFF"/>
-        </w:rPr>
-        <w:t>–</w:t>
-      </w:r>
-      <w:r>
-        <w:rPr>
-          <w:rFonts w:cstheme="minorHAnsi"/>
-          <w:color w:val="000000"/>
-          <w:sz w:val="20"/>
-          <w:szCs w:val="20"/>
-          <w:shd w:val="clear" w:color="auto" w:fill="FFFFFF"/>
-        </w:rPr>
-        <w:t xml:space="preserve"> 2022</w:t>
-      </w:r>
-    </w:p>
-    <w:p>
-      <w:pPr>
         <w:rPr>
           <w:rFonts w:cstheme="minorHAnsi"/>
           <w:color w:val="000000"/>
@@ -448,33 +379,38 @@
           <w:docGrid w:linePitch="360"/>
         </w:sectPr>
       </w:pPr>
-    </w:p>
-    <w:p>
-      <w:pPr>
-        <w:pStyle w:val="1"/>
-        <w:rPr>
-          <w:rFonts w:asciiTheme="minorHAnsi" w:hAnsiTheme="minorHAnsi" w:cstheme="minorHAnsi"/>
+      <w:r>
+        <w:rPr>
+          <w:rFonts w:cstheme="minorHAnsi"/>
+          <w:color w:val="000000"/>
+          <w:sz w:val="20"/>
+          <w:szCs w:val="20"/>
           <w:shd w:val="clear" w:color="auto" w:fill="FFFFFF"/>
         </w:rPr>
-      </w:pPr>
-      <w:r>
-        <w:rPr>
-          <w:rFonts w:asciiTheme="minorHAnsi" w:hAnsiTheme="minorHAnsi" w:cstheme="minorHAnsi"/>
+        <w:t xml:space="preserve">Санкт-Петербург </w:t>
+      </w:r>
+      <w:r>
+        <w:rPr>
+          <w:rFonts w:cstheme="minorHAnsi"/>
+          <w:color w:val="000000"/>
+          <w:sz w:val="20"/>
+          <w:szCs w:val="20"/>
           <w:shd w:val="clear" w:color="auto" w:fill="FFFFFF"/>
         </w:rPr>
-        <w:br w:type="page"/>
-      </w:r>
-      <w:bookmarkStart w:id="0" w:name="_Toc114046554"/>
-      <w:r>
-        <w:rPr>
-          <w:rFonts w:asciiTheme="minorHAnsi" w:hAnsiTheme="minorHAnsi" w:cstheme="minorHAnsi"/>
+        <w:t>–</w:t>
+      </w:r>
+      <w:r>
+        <w:rPr>
+          <w:rFonts w:cstheme="minorHAnsi"/>
+          <w:color w:val="000000"/>
+          <w:sz w:val="20"/>
+          <w:szCs w:val="20"/>
           <w:shd w:val="clear" w:color="auto" w:fill="FFFFFF"/>
         </w:rPr>
-        <w:lastRenderedPageBreak/>
-        <w:t>Оглавление</w:t>
-      </w:r>
-      <w:bookmarkEnd w:id="0"/>
-    </w:p>
+        <w:t xml:space="preserve"> 20</w:t>
+      </w:r>
+    </w:p>
+    <w:p/>
     <w:sdt>
       <w:sdtPr>
         <w:rPr>
@@ -880,6 +816,7 @@
         <w:rPr>
           <w:rFonts w:asciiTheme="minorHAnsi" w:hAnsiTheme="minorHAnsi" w:cstheme="minorHAnsi"/>
           <w:shd w:val="clear" w:color="auto" w:fill="FFFFFF"/>
+          <w:lang w:val="en-US"/>
         </w:rPr>
       </w:pPr>
       <w:r>
@@ -897,7 +834,7 @@
           <w:rFonts w:asciiTheme="minorHAnsi" w:hAnsiTheme="minorHAnsi" w:cstheme="minorHAnsi"/>
         </w:rPr>
       </w:pPr>
-      <w:bookmarkStart w:id="1" w:name="_Toc114046555"/>
+      <w:bookmarkStart w:id="0" w:name="_Toc114046555"/>
       <w:r>
         <w:rPr>
           <w:rFonts w:asciiTheme="minorHAnsi" w:hAnsiTheme="minorHAnsi" w:cstheme="minorHAnsi"/>
@@ -905,7 +842,7 @@
         <w:lastRenderedPageBreak/>
         <w:t>Задание</w:t>
       </w:r>
-      <w:bookmarkEnd w:id="1"/>
+      <w:bookmarkEnd w:id="0"/>
     </w:p>
     <w:p>
       <w:pPr>
@@ -1732,17 +1669,8 @@
           <w:rFonts w:cstheme="minorHAnsi"/>
           <w:lang w:val="en-US"/>
         </w:rPr>
-        <w:t xml:space="preserve">To: </w:t>
-      </w:r>
-      <w:proofErr w:type="spellStart"/>
-      <w:r>
-        <w:rPr>
-          <w:rFonts w:cstheme="minorHAnsi"/>
-          <w:lang w:val="en-US"/>
-        </w:rPr>
-        <w:t>Факт</w:t>
-      </w:r>
-      <w:proofErr w:type="spellEnd"/>
+        <w:t>To: Факт</w:t>
+      </w:r>
     </w:p>
     <w:p>
       <w:pPr>
@@ -1805,17 +1733,8 @@
           <w:rFonts w:cstheme="minorHAnsi"/>
           <w:lang w:val="en-US"/>
         </w:rPr>
-        <w:t xml:space="preserve">From: </w:t>
-      </w:r>
-      <w:proofErr w:type="spellStart"/>
-      <w:r>
-        <w:rPr>
-          <w:rFonts w:cstheme="minorHAnsi"/>
-          <w:lang w:val="en-US"/>
-        </w:rPr>
-        <w:t>Фиб</w:t>
-      </w:r>
-      <w:proofErr w:type="spellEnd"/>
+        <w:t>From: Фиб</w:t>
+      </w:r>
     </w:p>
     <w:p>
       <w:pPr>
@@ -2042,14 +1961,14 @@
           <w:rFonts w:asciiTheme="minorHAnsi" w:hAnsiTheme="minorHAnsi" w:cstheme="minorHAnsi"/>
         </w:rPr>
       </w:pPr>
-      <w:bookmarkStart w:id="2" w:name="_Toc114046556"/>
+      <w:bookmarkStart w:id="1" w:name="_Toc114046556"/>
       <w:r>
         <w:rPr>
           <w:rFonts w:asciiTheme="minorHAnsi" w:hAnsiTheme="minorHAnsi" w:cstheme="minorHAnsi"/>
         </w:rPr>
         <w:t>Основные этапы вычисления</w:t>
       </w:r>
-      <w:bookmarkEnd w:id="2"/>
+      <w:bookmarkEnd w:id="1"/>
     </w:p>
     <w:p>
       <w:pPr>
@@ -2076,23 +1995,7 @@
           <w:rFonts w:cstheme="minorHAnsi"/>
           <w:lang w:val="en-US"/>
         </w:rPr>
-        <w:t xml:space="preserve">from string import </w:t>
-      </w:r>
-      <w:proofErr w:type="spellStart"/>
-      <w:r>
-        <w:rPr>
-          <w:rFonts w:cstheme="minorHAnsi"/>
-          <w:lang w:val="en-US"/>
-        </w:rPr>
-        <w:t>hexdigits</w:t>
-      </w:r>
-      <w:proofErr w:type="spellEnd"/>
-      <w:r>
-        <w:rPr>
-          <w:rFonts w:cstheme="minorHAnsi"/>
-          <w:lang w:val="en-US"/>
-        </w:rPr>
-        <w:t xml:space="preserve"> </w:t>
+        <w:t xml:space="preserve">from string import hexdigits </w:t>
       </w:r>
     </w:p>
     <w:p>
@@ -2162,23 +2065,7 @@
           <w:rFonts w:cstheme="minorHAnsi"/>
           <w:lang w:val="en-US"/>
         </w:rPr>
-        <w:t xml:space="preserve"> </w:t>
-      </w:r>
-      <w:proofErr w:type="spellStart"/>
-      <w:r>
-        <w:rPr>
-          <w:rFonts w:cstheme="minorHAnsi"/>
-          <w:lang w:val="en-US"/>
-        </w:rPr>
-        <w:t>get_fs</w:t>
-      </w:r>
-      <w:proofErr w:type="spellEnd"/>
-      <w:r>
-        <w:rPr>
-          <w:rFonts w:cstheme="minorHAnsi"/>
-          <w:lang w:val="en-US"/>
-        </w:rPr>
-        <w:t>(</w:t>
+        <w:t xml:space="preserve"> get_fs(</w:t>
       </w:r>
       <w:r>
         <w:rPr>
@@ -2225,23 +2112,7 @@
           <w:rFonts w:cstheme="minorHAnsi"/>
           <w:lang w:val="en-US"/>
         </w:rPr>
-        <w:t xml:space="preserve">    if </w:t>
-      </w:r>
-      <w:proofErr w:type="spellStart"/>
-      <w:r>
-        <w:rPr>
-          <w:rFonts w:cstheme="minorHAnsi"/>
-          <w:lang w:val="en-US"/>
-        </w:rPr>
-        <w:t>len</w:t>
-      </w:r>
-      <w:proofErr w:type="spellEnd"/>
-      <w:r>
-        <w:rPr>
-          <w:rFonts w:cstheme="minorHAnsi"/>
-          <w:lang w:val="en-US"/>
-        </w:rPr>
-        <w:t>(FS) == count:</w:t>
+        <w:t>    if len(FS) == count:</w:t>
       </w:r>
     </w:p>
     <w:p>
@@ -2286,54 +2157,22 @@
           <w:rFonts w:cstheme="minorHAnsi"/>
           <w:lang w:val="en-US"/>
         </w:rPr>
-        <w:t xml:space="preserve">    if </w:t>
-      </w:r>
-      <w:proofErr w:type="spellStart"/>
-      <w:r>
-        <w:rPr>
-          <w:rFonts w:cstheme="minorHAnsi"/>
-          <w:lang w:val="en-US"/>
-        </w:rPr>
-        <w:t>len</w:t>
-      </w:r>
-      <w:proofErr w:type="spellEnd"/>
-      <w:r>
-        <w:rPr>
-          <w:rFonts w:cstheme="minorHAnsi"/>
-          <w:lang w:val="en-US"/>
-        </w:rPr>
-        <w:t>(FS) == 1:</w:t>
-      </w:r>
-    </w:p>
-    <w:p>
-      <w:pPr>
-        <w:rPr>
-          <w:rFonts w:cstheme="minorHAnsi"/>
-          <w:lang w:val="en-US"/>
-        </w:rPr>
-      </w:pPr>
-      <w:r>
-        <w:rPr>
-          <w:rFonts w:cstheme="minorHAnsi"/>
-          <w:lang w:val="en-US"/>
-        </w:rPr>
-        <w:t xml:space="preserve">        </w:t>
-      </w:r>
-      <w:proofErr w:type="spellStart"/>
-      <w:r>
-        <w:rPr>
-          <w:rFonts w:cstheme="minorHAnsi"/>
-          <w:lang w:val="en-US"/>
-        </w:rPr>
-        <w:t>FS.append</w:t>
-      </w:r>
-      <w:proofErr w:type="spellEnd"/>
-      <w:r>
-        <w:rPr>
-          <w:rFonts w:cstheme="minorHAnsi"/>
-          <w:lang w:val="en-US"/>
-        </w:rPr>
-        <w:t>(2)</w:t>
+        <w:t>    if len(FS) == 1:</w:t>
+      </w:r>
+    </w:p>
+    <w:p>
+      <w:pPr>
+        <w:rPr>
+          <w:rFonts w:cstheme="minorHAnsi"/>
+          <w:lang w:val="en-US"/>
+        </w:rPr>
+      </w:pPr>
+      <w:r>
+        <w:rPr>
+          <w:rFonts w:cstheme="minorHAnsi"/>
+          <w:lang w:val="en-US"/>
+        </w:rPr>
+        <w:t>        FS.append(2)</w:t>
       </w:r>
     </w:p>
     <w:p>
@@ -2363,62 +2202,30 @@
           <w:rFonts w:cstheme="minorHAnsi"/>
           <w:lang w:val="en-US"/>
         </w:rPr>
-        <w:t xml:space="preserve">        </w:t>
-      </w:r>
-      <w:proofErr w:type="spellStart"/>
-      <w:r>
-        <w:rPr>
-          <w:rFonts w:cstheme="minorHAnsi"/>
-          <w:lang w:val="en-US"/>
-        </w:rPr>
-        <w:t>FS.append</w:t>
-      </w:r>
-      <w:proofErr w:type="spellEnd"/>
-      <w:r>
-        <w:rPr>
-          <w:rFonts w:cstheme="minorHAnsi"/>
-          <w:lang w:val="en-US"/>
-        </w:rPr>
-        <w:t>(FS[-1] + FS[-2])</w:t>
-      </w:r>
-    </w:p>
-    <w:p>
-      <w:pPr>
-        <w:rPr>
-          <w:rFonts w:cstheme="minorHAnsi"/>
-          <w:lang w:val="en-US"/>
-        </w:rPr>
-      </w:pPr>
-    </w:p>
-    <w:p>
-      <w:pPr>
-        <w:rPr>
-          <w:rFonts w:cstheme="minorHAnsi"/>
-          <w:lang w:val="en-US"/>
-        </w:rPr>
-      </w:pPr>
-      <w:r>
-        <w:rPr>
-          <w:rFonts w:cstheme="minorHAnsi"/>
-          <w:lang w:val="en-US"/>
-        </w:rPr>
-        <w:t xml:space="preserve">    </w:t>
-      </w:r>
-      <w:proofErr w:type="spellStart"/>
-      <w:r>
-        <w:rPr>
-          <w:rFonts w:cstheme="minorHAnsi"/>
-          <w:lang w:val="en-US"/>
-        </w:rPr>
-        <w:t>get_fs</w:t>
-      </w:r>
-      <w:proofErr w:type="spellEnd"/>
-      <w:r>
-        <w:rPr>
-          <w:rFonts w:cstheme="minorHAnsi"/>
-          <w:lang w:val="en-US"/>
-        </w:rPr>
-        <w:t>(count)</w:t>
+        <w:t>        FS.append(FS[-1] + FS[-2])</w:t>
+      </w:r>
+    </w:p>
+    <w:p>
+      <w:pPr>
+        <w:rPr>
+          <w:rFonts w:cstheme="minorHAnsi"/>
+          <w:lang w:val="en-US"/>
+        </w:rPr>
+      </w:pPr>
+    </w:p>
+    <w:p>
+      <w:pPr>
+        <w:rPr>
+          <w:rFonts w:cstheme="minorHAnsi"/>
+          <w:lang w:val="en-US"/>
+        </w:rPr>
+      </w:pPr>
+      <w:r>
+        <w:rPr>
+          <w:rFonts w:cstheme="minorHAnsi"/>
+          <w:lang w:val="en-US"/>
+        </w:rPr>
+        <w:t>    get_fs(count)</w:t>
       </w:r>
     </w:p>
     <w:p>
@@ -2450,23 +2257,7 @@
           <w:rFonts w:cstheme="minorHAnsi"/>
           <w:lang w:val="en-US"/>
         </w:rPr>
-        <w:t xml:space="preserve"> </w:t>
-      </w:r>
-      <w:proofErr w:type="spellStart"/>
-      <w:r>
-        <w:rPr>
-          <w:rFonts w:cstheme="minorHAnsi"/>
-          <w:lang w:val="en-US"/>
-        </w:rPr>
-        <w:t>convert_Z</w:t>
-      </w:r>
-      <w:proofErr w:type="spellEnd"/>
-      <w:r>
-        <w:rPr>
-          <w:rFonts w:cstheme="minorHAnsi"/>
-          <w:lang w:val="en-US"/>
-        </w:rPr>
-        <w:t>(</w:t>
+        <w:t xml:space="preserve"> convert_Z(</w:t>
       </w:r>
       <w:r>
         <w:rPr>
@@ -2500,7 +2291,6 @@
         </w:rPr>
         <w:t xml:space="preserve">, </w:t>
       </w:r>
-      <w:proofErr w:type="spellStart"/>
       <w:r>
         <w:rPr>
           <w:rFonts w:cstheme="minorHAnsi"/>
@@ -2510,7 +2300,6 @@
         </w:rPr>
         <w:t>from_base</w:t>
       </w:r>
-      <w:proofErr w:type="spellEnd"/>
       <w:r>
         <w:rPr>
           <w:rFonts w:cstheme="minorHAnsi"/>
@@ -2534,7 +2323,6 @@
         </w:rPr>
         <w:t xml:space="preserve">, </w:t>
       </w:r>
-      <w:proofErr w:type="spellStart"/>
       <w:r>
         <w:rPr>
           <w:rFonts w:cstheme="minorHAnsi"/>
@@ -2544,7 +2332,6 @@
         </w:rPr>
         <w:t>to_base</w:t>
       </w:r>
-      <w:proofErr w:type="spellEnd"/>
       <w:r>
         <w:rPr>
           <w:rFonts w:cstheme="minorHAnsi"/>
@@ -2597,23 +2384,7 @@
           <w:rFonts w:cstheme="minorHAnsi"/>
           <w:lang w:val="en-US"/>
         </w:rPr>
-        <w:t xml:space="preserve">(n, </w:t>
-      </w:r>
-      <w:proofErr w:type="spellStart"/>
-      <w:r>
-        <w:rPr>
-          <w:rFonts w:cstheme="minorHAnsi"/>
-          <w:lang w:val="en-US"/>
-        </w:rPr>
-        <w:t>from_base</w:t>
-      </w:r>
-      <w:proofErr w:type="spellEnd"/>
-      <w:r>
-        <w:rPr>
-          <w:rFonts w:cstheme="minorHAnsi"/>
-          <w:lang w:val="en-US"/>
-        </w:rPr>
-        <w:t>)</w:t>
+        <w:t>(n, from_base)</w:t>
       </w:r>
     </w:p>
     <w:p>
@@ -2666,64 +2437,23 @@
           <w:rFonts w:cstheme="minorHAnsi"/>
           <w:lang w:val="en-US"/>
         </w:rPr>
-        <w:t xml:space="preserve">        r += </w:t>
-      </w:r>
-      <w:proofErr w:type="spellStart"/>
-      <w:r>
-        <w:rPr>
-          <w:rFonts w:cstheme="minorHAnsi"/>
-          <w:lang w:val="en-US"/>
-        </w:rPr>
-        <w:t>hexdigits</w:t>
-      </w:r>
-      <w:proofErr w:type="spellEnd"/>
-      <w:r>
-        <w:rPr>
-          <w:rFonts w:cstheme="minorHAnsi"/>
-          <w:lang w:val="en-US"/>
-        </w:rPr>
-        <w:t xml:space="preserve">[n % </w:t>
-      </w:r>
-      <w:proofErr w:type="spellStart"/>
-      <w:r>
-        <w:rPr>
-          <w:rFonts w:cstheme="minorHAnsi"/>
-          <w:lang w:val="en-US"/>
-        </w:rPr>
-        <w:t>to_base</w:t>
-      </w:r>
-      <w:proofErr w:type="spellEnd"/>
-      <w:r>
-        <w:rPr>
-          <w:rFonts w:cstheme="minorHAnsi"/>
-          <w:lang w:val="en-US"/>
-        </w:rPr>
-        <w:t>]</w:t>
-      </w:r>
-    </w:p>
-    <w:p>
-      <w:pPr>
-        <w:rPr>
-          <w:rFonts w:cstheme="minorHAnsi"/>
-          <w:lang w:val="en-US"/>
-        </w:rPr>
-      </w:pPr>
-      <w:r>
-        <w:rPr>
-          <w:rFonts w:cstheme="minorHAnsi"/>
-          <w:lang w:val="en-US"/>
-        </w:rPr>
-        <w:t xml:space="preserve">        n //= </w:t>
-      </w:r>
-      <w:proofErr w:type="spellStart"/>
-      <w:r>
-        <w:rPr>
-          <w:rFonts w:cstheme="minorHAnsi"/>
-          <w:lang w:val="en-US"/>
-        </w:rPr>
-        <w:t>to_base</w:t>
-      </w:r>
-      <w:proofErr w:type="spellEnd"/>
+        <w:t>        r += hexdigits[n % to_base]</w:t>
+      </w:r>
+    </w:p>
+    <w:p>
+      <w:pPr>
+        <w:rPr>
+          <w:rFonts w:cstheme="minorHAnsi"/>
+          <w:lang w:val="en-US"/>
+        </w:rPr>
+      </w:pPr>
+      <w:r>
+        <w:rPr>
+          <w:rFonts w:cstheme="minorHAnsi"/>
+          <w:lang w:val="en-US"/>
+        </w:rPr>
+        <w:t>        n //= to_base</w:t>
+      </w:r>
     </w:p>
     <w:p>
       <w:pPr>
@@ -2831,23 +2561,7 @@
           <w:rFonts w:cstheme="minorHAnsi"/>
           <w:lang w:val="en-US"/>
         </w:rPr>
-        <w:t xml:space="preserve"> </w:t>
-      </w:r>
-      <w:proofErr w:type="spellStart"/>
-      <w:r>
-        <w:rPr>
-          <w:rFonts w:cstheme="minorHAnsi"/>
-          <w:lang w:val="en-US"/>
-        </w:rPr>
-        <w:t>mantiss_to_dex</w:t>
-      </w:r>
-      <w:proofErr w:type="spellEnd"/>
-      <w:r>
-        <w:rPr>
-          <w:rFonts w:cstheme="minorHAnsi"/>
-          <w:lang w:val="en-US"/>
-        </w:rPr>
-        <w:t>(</w:t>
+        <w:t xml:space="preserve"> mantiss_to_dex(</w:t>
       </w:r>
       <w:r>
         <w:rPr>
@@ -2881,7 +2595,6 @@
         </w:rPr>
         <w:t xml:space="preserve">, </w:t>
       </w:r>
-      <w:proofErr w:type="spellStart"/>
       <w:r>
         <w:rPr>
           <w:rFonts w:cstheme="minorHAnsi"/>
@@ -2891,7 +2604,6 @@
         </w:rPr>
         <w:t>from_base</w:t>
       </w:r>
-      <w:proofErr w:type="spellEnd"/>
       <w:r>
         <w:rPr>
           <w:rFonts w:cstheme="minorHAnsi"/>
@@ -2928,23 +2640,7 @@
           <w:rFonts w:cstheme="minorHAnsi"/>
           <w:lang w:val="en-US"/>
         </w:rPr>
-        <w:t xml:space="preserve">    m = </w:t>
-      </w:r>
-      <w:proofErr w:type="spellStart"/>
-      <w:r>
-        <w:rPr>
-          <w:rFonts w:cstheme="minorHAnsi"/>
-          <w:lang w:val="en-US"/>
-        </w:rPr>
-        <w:t>m.lower</w:t>
-      </w:r>
-      <w:proofErr w:type="spellEnd"/>
-      <w:r>
-        <w:rPr>
-          <w:rFonts w:cstheme="minorHAnsi"/>
-          <w:lang w:val="en-US"/>
-        </w:rPr>
-        <w:t>()</w:t>
+        <w:t>    m = m.lower()</w:t>
       </w:r>
     </w:p>
     <w:p>
@@ -2974,86 +2670,22 @@
           <w:rFonts w:cstheme="minorHAnsi"/>
           <w:lang w:val="en-US"/>
         </w:rPr>
-        <w:t xml:space="preserve">    for </w:t>
-      </w:r>
-      <w:proofErr w:type="spellStart"/>
-      <w:r>
-        <w:rPr>
-          <w:rFonts w:cstheme="minorHAnsi"/>
-          <w:lang w:val="en-US"/>
-        </w:rPr>
-        <w:t>i</w:t>
-      </w:r>
-      <w:proofErr w:type="spellEnd"/>
-      <w:r>
-        <w:rPr>
-          <w:rFonts w:cstheme="minorHAnsi"/>
-          <w:lang w:val="en-US"/>
-        </w:rPr>
-        <w:t>, a in enumerate(m):</w:t>
-      </w:r>
-    </w:p>
-    <w:p>
-      <w:pPr>
-        <w:rPr>
-          <w:rFonts w:cstheme="minorHAnsi"/>
-          <w:lang w:val="en-US"/>
-        </w:rPr>
-      </w:pPr>
-      <w:r>
-        <w:rPr>
-          <w:rFonts w:cstheme="minorHAnsi"/>
-          <w:lang w:val="en-US"/>
-        </w:rPr>
-        <w:t xml:space="preserve">        r += </w:t>
-      </w:r>
-      <w:proofErr w:type="spellStart"/>
-      <w:r>
-        <w:rPr>
-          <w:rFonts w:cstheme="minorHAnsi"/>
-          <w:lang w:val="en-US"/>
-        </w:rPr>
-        <w:t>hexdigits.find</w:t>
-      </w:r>
-      <w:proofErr w:type="spellEnd"/>
-      <w:r>
-        <w:rPr>
-          <w:rFonts w:cstheme="minorHAnsi"/>
-          <w:lang w:val="en-US"/>
-        </w:rPr>
-        <w:t xml:space="preserve">(a) * </w:t>
-      </w:r>
-      <w:proofErr w:type="spellStart"/>
-      <w:r>
-        <w:rPr>
-          <w:rFonts w:cstheme="minorHAnsi"/>
-          <w:lang w:val="en-US"/>
-        </w:rPr>
-        <w:t>from_base</w:t>
-      </w:r>
-      <w:proofErr w:type="spellEnd"/>
-      <w:r>
-        <w:rPr>
-          <w:rFonts w:cstheme="minorHAnsi"/>
-          <w:lang w:val="en-US"/>
-        </w:rPr>
-        <w:t>**(- (</w:t>
-      </w:r>
-      <w:proofErr w:type="spellStart"/>
-      <w:r>
-        <w:rPr>
-          <w:rFonts w:cstheme="minorHAnsi"/>
-          <w:lang w:val="en-US"/>
-        </w:rPr>
-        <w:t>i</w:t>
-      </w:r>
-      <w:proofErr w:type="spellEnd"/>
-      <w:r>
-        <w:rPr>
-          <w:rFonts w:cstheme="minorHAnsi"/>
-          <w:lang w:val="en-US"/>
-        </w:rPr>
-        <w:t xml:space="preserve"> + 1)) </w:t>
+        <w:t>    for i, a in enumerate(m):</w:t>
+      </w:r>
+    </w:p>
+    <w:p>
+      <w:pPr>
+        <w:rPr>
+          <w:rFonts w:cstheme="minorHAnsi"/>
+          <w:lang w:val="en-US"/>
+        </w:rPr>
+      </w:pPr>
+      <w:r>
+        <w:rPr>
+          <w:rFonts w:cstheme="minorHAnsi"/>
+          <w:lang w:val="en-US"/>
+        </w:rPr>
+        <w:t xml:space="preserve">        r += hexdigits.find(a) * from_base**(- (i + 1)) </w:t>
       </w:r>
     </w:p>
     <w:p>
@@ -3108,23 +2740,7 @@
           <w:rFonts w:cstheme="minorHAnsi"/>
           <w:lang w:val="en-US"/>
         </w:rPr>
-        <w:t xml:space="preserve"> </w:t>
-      </w:r>
-      <w:proofErr w:type="spellStart"/>
-      <w:r>
-        <w:rPr>
-          <w:rFonts w:cstheme="minorHAnsi"/>
-          <w:lang w:val="en-US"/>
-        </w:rPr>
-        <w:t>convert_R</w:t>
-      </w:r>
-      <w:proofErr w:type="spellEnd"/>
-      <w:r>
-        <w:rPr>
-          <w:rFonts w:cstheme="minorHAnsi"/>
-          <w:lang w:val="en-US"/>
-        </w:rPr>
-        <w:t>(</w:t>
+        <w:t xml:space="preserve"> convert_R(</w:t>
       </w:r>
       <w:r>
         <w:rPr>
@@ -3158,7 +2774,6 @@
         </w:rPr>
         <w:t xml:space="preserve">, </w:t>
       </w:r>
-      <w:proofErr w:type="spellStart"/>
       <w:r>
         <w:rPr>
           <w:rFonts w:cstheme="minorHAnsi"/>
@@ -3168,7 +2783,6 @@
         </w:rPr>
         <w:t>from_base</w:t>
       </w:r>
-      <w:proofErr w:type="spellEnd"/>
       <w:r>
         <w:rPr>
           <w:rFonts w:cstheme="minorHAnsi"/>
@@ -3192,7 +2806,6 @@
         </w:rPr>
         <w:t xml:space="preserve">, </w:t>
       </w:r>
-      <w:proofErr w:type="spellStart"/>
       <w:r>
         <w:rPr>
           <w:rFonts w:cstheme="minorHAnsi"/>
@@ -3202,7 +2815,6 @@
         </w:rPr>
         <w:t>to_base</w:t>
       </w:r>
-      <w:proofErr w:type="spellEnd"/>
       <w:r>
         <w:rPr>
           <w:rFonts w:cstheme="minorHAnsi"/>
@@ -3239,275 +2851,106 @@
           <w:rFonts w:cstheme="minorHAnsi"/>
           <w:lang w:val="en-US"/>
         </w:rPr>
-        <w:t xml:space="preserve">    r = </w:t>
-      </w:r>
-      <w:proofErr w:type="spellStart"/>
-      <w:r>
-        <w:rPr>
-          <w:rFonts w:cstheme="minorHAnsi"/>
-          <w:lang w:val="en-US"/>
-        </w:rPr>
-        <w:t>r.lower</w:t>
-      </w:r>
-      <w:proofErr w:type="spellEnd"/>
-      <w:r>
-        <w:rPr>
-          <w:rFonts w:cstheme="minorHAnsi"/>
-          <w:lang w:val="en-US"/>
-        </w:rPr>
-        <w:t>()</w:t>
-      </w:r>
-    </w:p>
-    <w:p>
-      <w:pPr>
-        <w:rPr>
-          <w:rFonts w:cstheme="minorHAnsi"/>
-          <w:lang w:val="en-US"/>
-        </w:rPr>
-      </w:pPr>
-      <w:r>
-        <w:rPr>
-          <w:rFonts w:cstheme="minorHAnsi"/>
-          <w:lang w:val="en-US"/>
-        </w:rPr>
-        <w:t xml:space="preserve">    a, b = </w:t>
-      </w:r>
-      <w:proofErr w:type="spellStart"/>
-      <w:r>
-        <w:rPr>
-          <w:rFonts w:cstheme="minorHAnsi"/>
-          <w:lang w:val="en-US"/>
-        </w:rPr>
-        <w:t>r.split</w:t>
-      </w:r>
-      <w:proofErr w:type="spellEnd"/>
-      <w:r>
-        <w:rPr>
-          <w:rFonts w:cstheme="minorHAnsi"/>
-          <w:lang w:val="en-US"/>
-        </w:rPr>
-        <w:t>(',')</w:t>
-      </w:r>
-    </w:p>
-    <w:p>
-      <w:pPr>
-        <w:rPr>
-          <w:rFonts w:cstheme="minorHAnsi"/>
-          <w:lang w:val="en-US"/>
-        </w:rPr>
-      </w:pPr>
-      <w:r>
-        <w:rPr>
-          <w:rFonts w:cstheme="minorHAnsi"/>
-          <w:lang w:val="en-US"/>
-        </w:rPr>
-        <w:t xml:space="preserve">    </w:t>
-      </w:r>
-      <w:proofErr w:type="spellStart"/>
-      <w:r>
-        <w:rPr>
-          <w:rFonts w:cstheme="minorHAnsi"/>
-          <w:lang w:val="en-US"/>
-        </w:rPr>
-        <w:t>ar</w:t>
-      </w:r>
-      <w:proofErr w:type="spellEnd"/>
-      <w:r>
-        <w:rPr>
-          <w:rFonts w:cstheme="minorHAnsi"/>
-          <w:lang w:val="en-US"/>
-        </w:rPr>
-        <w:t xml:space="preserve"> = </w:t>
-      </w:r>
-      <w:proofErr w:type="spellStart"/>
-      <w:r>
-        <w:rPr>
-          <w:rFonts w:cstheme="minorHAnsi"/>
-          <w:lang w:val="en-US"/>
-        </w:rPr>
-        <w:t>convert_Z</w:t>
-      </w:r>
-      <w:proofErr w:type="spellEnd"/>
-      <w:r>
-        <w:rPr>
-          <w:rFonts w:cstheme="minorHAnsi"/>
-          <w:lang w:val="en-US"/>
-        </w:rPr>
-        <w:t xml:space="preserve">(a, </w:t>
-      </w:r>
-      <w:proofErr w:type="spellStart"/>
-      <w:r>
-        <w:rPr>
-          <w:rFonts w:cstheme="minorHAnsi"/>
-          <w:lang w:val="en-US"/>
-        </w:rPr>
-        <w:t>from_base</w:t>
-      </w:r>
-      <w:proofErr w:type="spellEnd"/>
-      <w:r>
-        <w:rPr>
-          <w:rFonts w:cstheme="minorHAnsi"/>
-          <w:lang w:val="en-US"/>
-        </w:rPr>
-        <w:t xml:space="preserve">, </w:t>
-      </w:r>
-      <w:proofErr w:type="spellStart"/>
-      <w:r>
-        <w:rPr>
-          <w:rFonts w:cstheme="minorHAnsi"/>
-          <w:lang w:val="en-US"/>
-        </w:rPr>
-        <w:t>to_base</w:t>
-      </w:r>
-      <w:proofErr w:type="spellEnd"/>
-      <w:r>
-        <w:rPr>
-          <w:rFonts w:cstheme="minorHAnsi"/>
-          <w:lang w:val="en-US"/>
-        </w:rPr>
-        <w:t>)</w:t>
-      </w:r>
-    </w:p>
-    <w:p>
-      <w:pPr>
-        <w:rPr>
-          <w:rFonts w:cstheme="minorHAnsi"/>
-          <w:lang w:val="en-US"/>
-        </w:rPr>
-      </w:pPr>
-    </w:p>
-    <w:p>
-      <w:pPr>
-        <w:rPr>
-          <w:rFonts w:cstheme="minorHAnsi"/>
-          <w:lang w:val="en-US"/>
-        </w:rPr>
-      </w:pPr>
-      <w:r>
-        <w:rPr>
-          <w:rFonts w:cstheme="minorHAnsi"/>
-          <w:lang w:val="en-US"/>
-        </w:rPr>
-        <w:t xml:space="preserve">    b = </w:t>
-      </w:r>
-      <w:proofErr w:type="spellStart"/>
-      <w:r>
-        <w:rPr>
-          <w:rFonts w:cstheme="minorHAnsi"/>
-          <w:lang w:val="en-US"/>
-        </w:rPr>
-        <w:t>mantiss_to_dex</w:t>
-      </w:r>
-      <w:proofErr w:type="spellEnd"/>
-      <w:r>
-        <w:rPr>
-          <w:rFonts w:cstheme="minorHAnsi"/>
-          <w:lang w:val="en-US"/>
-        </w:rPr>
-        <w:t xml:space="preserve">(b, </w:t>
-      </w:r>
-      <w:proofErr w:type="spellStart"/>
-      <w:r>
-        <w:rPr>
-          <w:rFonts w:cstheme="minorHAnsi"/>
-          <w:lang w:val="en-US"/>
-        </w:rPr>
-        <w:t>from_base</w:t>
-      </w:r>
-      <w:proofErr w:type="spellEnd"/>
-      <w:r>
-        <w:rPr>
-          <w:rFonts w:cstheme="minorHAnsi"/>
-          <w:lang w:val="en-US"/>
-        </w:rPr>
-        <w:t>)</w:t>
-      </w:r>
-    </w:p>
-    <w:p>
-      <w:pPr>
-        <w:rPr>
-          <w:rFonts w:cstheme="minorHAnsi"/>
-          <w:lang w:val="en-US"/>
-        </w:rPr>
-      </w:pPr>
-      <w:r>
-        <w:rPr>
-          <w:rFonts w:cstheme="minorHAnsi"/>
-          <w:lang w:val="en-US"/>
-        </w:rPr>
-        <w:t xml:space="preserve">    </w:t>
-      </w:r>
-      <w:proofErr w:type="spellStart"/>
-      <w:r>
-        <w:rPr>
-          <w:rFonts w:cstheme="minorHAnsi"/>
-          <w:lang w:val="en-US"/>
-        </w:rPr>
-        <w:t>br</w:t>
-      </w:r>
-      <w:proofErr w:type="spellEnd"/>
-      <w:r>
-        <w:rPr>
-          <w:rFonts w:cstheme="minorHAnsi"/>
-          <w:lang w:val="en-US"/>
-        </w:rPr>
-        <w:t xml:space="preserve"> = ''</w:t>
-      </w:r>
-    </w:p>
-    <w:p>
-      <w:pPr>
-        <w:rPr>
-          <w:rFonts w:cstheme="minorHAnsi"/>
-          <w:lang w:val="en-US"/>
-        </w:rPr>
-      </w:pPr>
-      <w:r>
-        <w:rPr>
-          <w:rFonts w:cstheme="minorHAnsi"/>
-          <w:lang w:val="en-US"/>
-        </w:rPr>
-        <w:t xml:space="preserve">    for </w:t>
-      </w:r>
-      <w:proofErr w:type="spellStart"/>
-      <w:r>
-        <w:rPr>
-          <w:rFonts w:cstheme="minorHAnsi"/>
-          <w:lang w:val="en-US"/>
-        </w:rPr>
-        <w:t>i</w:t>
-      </w:r>
-      <w:proofErr w:type="spellEnd"/>
-      <w:r>
-        <w:rPr>
-          <w:rFonts w:cstheme="minorHAnsi"/>
-          <w:lang w:val="en-US"/>
-        </w:rPr>
-        <w:t xml:space="preserve"> in range(5):</w:t>
-      </w:r>
-    </w:p>
-    <w:p>
-      <w:pPr>
-        <w:rPr>
-          <w:rFonts w:cstheme="minorHAnsi"/>
-          <w:lang w:val="en-US"/>
-        </w:rPr>
-      </w:pPr>
-      <w:r>
-        <w:rPr>
-          <w:rFonts w:cstheme="minorHAnsi"/>
-          <w:lang w:val="en-US"/>
-        </w:rPr>
-        <w:t xml:space="preserve">        m = b * </w:t>
-      </w:r>
-      <w:proofErr w:type="spellStart"/>
-      <w:r>
-        <w:rPr>
-          <w:rFonts w:cstheme="minorHAnsi"/>
-          <w:lang w:val="en-US"/>
-        </w:rPr>
-        <w:t>to_base</w:t>
-      </w:r>
-      <w:proofErr w:type="spellEnd"/>
+        <w:t>    r = r.lower()</w:t>
+      </w:r>
+    </w:p>
+    <w:p>
+      <w:pPr>
+        <w:rPr>
+          <w:rFonts w:cstheme="minorHAnsi"/>
+          <w:lang w:val="en-US"/>
+        </w:rPr>
+      </w:pPr>
+      <w:r>
+        <w:rPr>
+          <w:rFonts w:cstheme="minorHAnsi"/>
+          <w:lang w:val="en-US"/>
+        </w:rPr>
+        <w:t>    a, b = r.split(',')</w:t>
+      </w:r>
+    </w:p>
+    <w:p>
+      <w:pPr>
+        <w:rPr>
+          <w:rFonts w:cstheme="minorHAnsi"/>
+          <w:lang w:val="en-US"/>
+        </w:rPr>
+      </w:pPr>
+      <w:r>
+        <w:rPr>
+          <w:rFonts w:cstheme="minorHAnsi"/>
+          <w:lang w:val="en-US"/>
+        </w:rPr>
+        <w:t>    ar = convert_Z(a, from_base, to_base)</w:t>
+      </w:r>
+    </w:p>
+    <w:p>
+      <w:pPr>
+        <w:rPr>
+          <w:rFonts w:cstheme="minorHAnsi"/>
+          <w:lang w:val="en-US"/>
+        </w:rPr>
+      </w:pPr>
+    </w:p>
+    <w:p>
+      <w:pPr>
+        <w:rPr>
+          <w:rFonts w:cstheme="minorHAnsi"/>
+          <w:lang w:val="en-US"/>
+        </w:rPr>
+      </w:pPr>
+      <w:r>
+        <w:rPr>
+          <w:rFonts w:cstheme="minorHAnsi"/>
+          <w:lang w:val="en-US"/>
+        </w:rPr>
+        <w:t>    b = mantiss_to_dex(b, from_base)</w:t>
+      </w:r>
+    </w:p>
+    <w:p>
+      <w:pPr>
+        <w:rPr>
+          <w:rFonts w:cstheme="minorHAnsi"/>
+          <w:lang w:val="en-US"/>
+        </w:rPr>
+      </w:pPr>
+      <w:r>
+        <w:rPr>
+          <w:rFonts w:cstheme="minorHAnsi"/>
+          <w:lang w:val="en-US"/>
+        </w:rPr>
+        <w:t>    br = ''</w:t>
+      </w:r>
+    </w:p>
+    <w:p>
+      <w:pPr>
+        <w:rPr>
+          <w:rFonts w:cstheme="minorHAnsi"/>
+          <w:lang w:val="en-US"/>
+        </w:rPr>
+      </w:pPr>
+      <w:r>
+        <w:rPr>
+          <w:rFonts w:cstheme="minorHAnsi"/>
+          <w:lang w:val="en-US"/>
+        </w:rPr>
+        <w:t>    for i in range(5):</w:t>
+      </w:r>
+    </w:p>
+    <w:p>
+      <w:pPr>
+        <w:rPr>
+          <w:rFonts w:cstheme="minorHAnsi"/>
+          <w:lang w:val="en-US"/>
+        </w:rPr>
+      </w:pPr>
+      <w:r>
+        <w:rPr>
+          <w:rFonts w:cstheme="minorHAnsi"/>
+          <w:lang w:val="en-US"/>
+        </w:rPr>
+        <w:t>        m = b * to_base</w:t>
+      </w:r>
     </w:p>
     <w:p>
       <w:pPr>
@@ -3552,39 +2995,7 @@
           <w:rFonts w:cstheme="minorHAnsi"/>
           <w:lang w:val="en-US"/>
         </w:rPr>
-        <w:t xml:space="preserve">        </w:t>
-      </w:r>
-      <w:proofErr w:type="spellStart"/>
-      <w:r>
-        <w:rPr>
-          <w:rFonts w:cstheme="minorHAnsi"/>
-          <w:lang w:val="en-US"/>
-        </w:rPr>
-        <w:t>br</w:t>
-      </w:r>
-      <w:proofErr w:type="spellEnd"/>
-      <w:r>
-        <w:rPr>
-          <w:rFonts w:cstheme="minorHAnsi"/>
-          <w:lang w:val="en-US"/>
-        </w:rPr>
-        <w:t xml:space="preserve"> += </w:t>
-      </w:r>
-      <w:proofErr w:type="spellStart"/>
-      <w:r>
-        <w:rPr>
-          <w:rFonts w:cstheme="minorHAnsi"/>
-          <w:lang w:val="en-US"/>
-        </w:rPr>
-        <w:t>hexdigits</w:t>
-      </w:r>
-      <w:proofErr w:type="spellEnd"/>
-      <w:r>
-        <w:rPr>
-          <w:rFonts w:cstheme="minorHAnsi"/>
-          <w:lang w:val="en-US"/>
-        </w:rPr>
-        <w:t>[n]</w:t>
+        <w:t>        br += hexdigits[n]</w:t>
       </w:r>
     </w:p>
     <w:p>
@@ -3683,39 +3094,7 @@
           <w:rFonts w:cstheme="minorHAnsi"/>
           <w:lang w:val="en-US"/>
         </w:rPr>
-        <w:t>'{</w:t>
-      </w:r>
-      <w:proofErr w:type="spellStart"/>
-      <w:r>
-        <w:rPr>
-          <w:rFonts w:cstheme="minorHAnsi"/>
-          <w:lang w:val="en-US"/>
-        </w:rPr>
-        <w:t>ar</w:t>
-      </w:r>
-      <w:proofErr w:type="spellEnd"/>
-      <w:r>
-        <w:rPr>
-          <w:rFonts w:cstheme="minorHAnsi"/>
-          <w:lang w:val="en-US"/>
-        </w:rPr>
-        <w:t>}.{</w:t>
-      </w:r>
-      <w:proofErr w:type="spellStart"/>
-      <w:r>
-        <w:rPr>
-          <w:rFonts w:cstheme="minorHAnsi"/>
-          <w:lang w:val="en-US"/>
-        </w:rPr>
-        <w:t>br</w:t>
-      </w:r>
-      <w:proofErr w:type="spellEnd"/>
-      <w:r>
-        <w:rPr>
-          <w:rFonts w:cstheme="minorHAnsi"/>
-          <w:lang w:val="en-US"/>
-        </w:rPr>
-        <w:t>}'    </w:t>
+        <w:t>'{ar}.{br}'    </w:t>
       </w:r>
     </w:p>
     <w:p>
@@ -3747,23 +3126,7 @@
           <w:rFonts w:cstheme="minorHAnsi"/>
           <w:lang w:val="en-US"/>
         </w:rPr>
-        <w:t xml:space="preserve"> </w:t>
-      </w:r>
-      <w:proofErr w:type="spellStart"/>
-      <w:r>
-        <w:rPr>
-          <w:rFonts w:cstheme="minorHAnsi"/>
-          <w:lang w:val="en-US"/>
-        </w:rPr>
-        <w:t>convert_to_fact</w:t>
-      </w:r>
-      <w:proofErr w:type="spellEnd"/>
-      <w:r>
-        <w:rPr>
-          <w:rFonts w:cstheme="minorHAnsi"/>
-          <w:lang w:val="en-US"/>
-        </w:rPr>
-        <w:t>(</w:t>
+        <w:t xml:space="preserve"> convert_to_fact(</w:t>
       </w:r>
       <w:r>
         <w:rPr>
@@ -3797,7 +3160,6 @@
         </w:rPr>
         <w:t xml:space="preserve">, </w:t>
       </w:r>
-      <w:proofErr w:type="spellStart"/>
       <w:r>
         <w:rPr>
           <w:rFonts w:cstheme="minorHAnsi"/>
@@ -3807,7 +3169,6 @@
         </w:rPr>
         <w:t>from_base</w:t>
       </w:r>
-      <w:proofErr w:type="spellEnd"/>
       <w:r>
         <w:rPr>
           <w:rFonts w:cstheme="minorHAnsi"/>
@@ -3860,23 +3221,7 @@
           <w:rFonts w:cstheme="minorHAnsi"/>
           <w:lang w:val="en-US"/>
         </w:rPr>
-        <w:t xml:space="preserve">(n, </w:t>
-      </w:r>
-      <w:proofErr w:type="spellStart"/>
-      <w:r>
-        <w:rPr>
-          <w:rFonts w:cstheme="minorHAnsi"/>
-          <w:lang w:val="en-US"/>
-        </w:rPr>
-        <w:t>from_base</w:t>
-      </w:r>
-      <w:proofErr w:type="spellEnd"/>
-      <w:r>
-        <w:rPr>
-          <w:rFonts w:cstheme="minorHAnsi"/>
-          <w:lang w:val="en-US"/>
-        </w:rPr>
-        <w:t>)</w:t>
+        <w:t>(n, from_base)</w:t>
       </w:r>
     </w:p>
     <w:p>
@@ -3906,54 +3251,22 @@
           <w:rFonts w:cstheme="minorHAnsi"/>
           <w:lang w:val="en-US"/>
         </w:rPr>
-        <w:t xml:space="preserve">    for </w:t>
-      </w:r>
-      <w:proofErr w:type="spellStart"/>
-      <w:r>
-        <w:rPr>
-          <w:rFonts w:cstheme="minorHAnsi"/>
-          <w:lang w:val="en-US"/>
-        </w:rPr>
-        <w:t>i</w:t>
-      </w:r>
-      <w:proofErr w:type="spellEnd"/>
-      <w:r>
-        <w:rPr>
-          <w:rFonts w:cstheme="minorHAnsi"/>
-          <w:lang w:val="en-US"/>
-        </w:rPr>
-        <w:t xml:space="preserve"> in range(2, 10*10):</w:t>
-      </w:r>
-    </w:p>
-    <w:p>
-      <w:pPr>
-        <w:rPr>
-          <w:rFonts w:cstheme="minorHAnsi"/>
-          <w:lang w:val="en-US"/>
-        </w:rPr>
-      </w:pPr>
-      <w:r>
-        <w:rPr>
-          <w:rFonts w:cstheme="minorHAnsi"/>
-          <w:lang w:val="en-US"/>
-        </w:rPr>
-        <w:t xml:space="preserve">        m = n % </w:t>
-      </w:r>
-      <w:proofErr w:type="spellStart"/>
-      <w:r>
-        <w:rPr>
-          <w:rFonts w:cstheme="minorHAnsi"/>
-          <w:lang w:val="en-US"/>
-        </w:rPr>
-        <w:t>i</w:t>
-      </w:r>
-      <w:proofErr w:type="spellEnd"/>
-      <w:r>
-        <w:rPr>
-          <w:rFonts w:cstheme="minorHAnsi"/>
-          <w:lang w:val="en-US"/>
-        </w:rPr>
-        <w:t xml:space="preserve"> </w:t>
+        <w:t>    for i in range(2, 10*10):</w:t>
+      </w:r>
+    </w:p>
+    <w:p>
+      <w:pPr>
+        <w:rPr>
+          <w:rFonts w:cstheme="minorHAnsi"/>
+          <w:lang w:val="en-US"/>
+        </w:rPr>
+      </w:pPr>
+      <w:r>
+        <w:rPr>
+          <w:rFonts w:cstheme="minorHAnsi"/>
+          <w:lang w:val="en-US"/>
+        </w:rPr>
+        <w:t xml:space="preserve">        m = n % i </w:t>
       </w:r>
     </w:p>
     <w:p>
@@ -3999,17 +3312,8 @@
           <w:rFonts w:cstheme="minorHAnsi"/>
           <w:lang w:val="en-US"/>
         </w:rPr>
-        <w:t xml:space="preserve">        n //= </w:t>
-      </w:r>
-      <w:proofErr w:type="spellStart"/>
-      <w:r>
-        <w:rPr>
-          <w:rFonts w:cstheme="minorHAnsi"/>
-          <w:lang w:val="en-US"/>
-        </w:rPr>
-        <w:t>i</w:t>
-      </w:r>
-      <w:proofErr w:type="spellEnd"/>
+        <w:t>        n //= i</w:t>
+      </w:r>
     </w:p>
     <w:p>
       <w:pPr>
@@ -4116,23 +3420,7 @@
           <w:rFonts w:cstheme="minorHAnsi"/>
           <w:lang w:val="en-US"/>
         </w:rPr>
-        <w:t xml:space="preserve"> </w:t>
-      </w:r>
-      <w:proofErr w:type="spellStart"/>
-      <w:r>
-        <w:rPr>
-          <w:rFonts w:cstheme="minorHAnsi"/>
-          <w:lang w:val="en-US"/>
-        </w:rPr>
-        <w:t>convert_from_fact</w:t>
-      </w:r>
-      <w:proofErr w:type="spellEnd"/>
-      <w:r>
-        <w:rPr>
-          <w:rFonts w:cstheme="minorHAnsi"/>
-          <w:lang w:val="en-US"/>
-        </w:rPr>
-        <w:t>(</w:t>
+        <w:t xml:space="preserve"> convert_from_fact(</w:t>
       </w:r>
       <w:r>
         <w:rPr>
@@ -4166,7 +3454,6 @@
         </w:rPr>
         <w:t xml:space="preserve">, </w:t>
       </w:r>
-      <w:proofErr w:type="spellStart"/>
       <w:r>
         <w:rPr>
           <w:rFonts w:cstheme="minorHAnsi"/>
@@ -4176,7 +3463,6 @@
         </w:rPr>
         <w:t>to_base</w:t>
       </w:r>
-      <w:proofErr w:type="spellEnd"/>
       <w:r>
         <w:rPr>
           <w:rFonts w:cstheme="minorHAnsi"/>
@@ -4228,85 +3514,37 @@
           <w:rFonts w:cstheme="minorHAnsi"/>
           <w:lang w:val="en-US"/>
         </w:rPr>
-        <w:t xml:space="preserve">    l = </w:t>
-      </w:r>
-      <w:proofErr w:type="spellStart"/>
-      <w:r>
-        <w:rPr>
-          <w:rFonts w:cstheme="minorHAnsi"/>
-          <w:lang w:val="en-US"/>
-        </w:rPr>
-        <w:t>len</w:t>
-      </w:r>
-      <w:proofErr w:type="spellEnd"/>
-      <w:r>
-        <w:rPr>
-          <w:rFonts w:cstheme="minorHAnsi"/>
-          <w:lang w:val="en-US"/>
-        </w:rPr>
-        <w:t>(n)</w:t>
-      </w:r>
-    </w:p>
-    <w:p>
-      <w:pPr>
-        <w:rPr>
-          <w:rFonts w:cstheme="minorHAnsi"/>
-          <w:lang w:val="en-US"/>
-        </w:rPr>
-      </w:pPr>
-      <w:r>
-        <w:rPr>
-          <w:rFonts w:cstheme="minorHAnsi"/>
-          <w:lang w:val="en-US"/>
-        </w:rPr>
-        <w:t xml:space="preserve">    for </w:t>
-      </w:r>
-      <w:proofErr w:type="spellStart"/>
-      <w:r>
-        <w:rPr>
-          <w:rFonts w:cstheme="minorHAnsi"/>
-          <w:lang w:val="en-US"/>
-        </w:rPr>
-        <w:t>i</w:t>
-      </w:r>
-      <w:proofErr w:type="spellEnd"/>
-      <w:r>
-        <w:rPr>
-          <w:rFonts w:cstheme="minorHAnsi"/>
-          <w:lang w:val="en-US"/>
-        </w:rPr>
-        <w:t>, a in enumerate(n):</w:t>
-      </w:r>
-    </w:p>
-    <w:p>
-      <w:pPr>
-        <w:rPr>
-          <w:rFonts w:cstheme="minorHAnsi"/>
-          <w:lang w:val="en-US"/>
-        </w:rPr>
-      </w:pPr>
-      <w:r>
-        <w:rPr>
-          <w:rFonts w:cstheme="minorHAnsi"/>
-          <w:lang w:val="en-US"/>
-        </w:rPr>
-        <w:t xml:space="preserve">        r += factorial(l - </w:t>
-      </w:r>
-      <w:proofErr w:type="spellStart"/>
-      <w:r>
-        <w:rPr>
-          <w:rFonts w:cstheme="minorHAnsi"/>
-          <w:lang w:val="en-US"/>
-        </w:rPr>
-        <w:t>i</w:t>
-      </w:r>
-      <w:proofErr w:type="spellEnd"/>
-      <w:r>
-        <w:rPr>
-          <w:rFonts w:cstheme="minorHAnsi"/>
-          <w:lang w:val="en-US"/>
-        </w:rPr>
-        <w:t xml:space="preserve">) * </w:t>
+        <w:t>    l = len(n)</w:t>
+      </w:r>
+    </w:p>
+    <w:p>
+      <w:pPr>
+        <w:rPr>
+          <w:rFonts w:cstheme="minorHAnsi"/>
+          <w:lang w:val="en-US"/>
+        </w:rPr>
+      </w:pPr>
+      <w:r>
+        <w:rPr>
+          <w:rFonts w:cstheme="minorHAnsi"/>
+          <w:lang w:val="en-US"/>
+        </w:rPr>
+        <w:t>    for i, a in enumerate(n):</w:t>
+      </w:r>
+    </w:p>
+    <w:p>
+      <w:pPr>
+        <w:rPr>
+          <w:rFonts w:cstheme="minorHAnsi"/>
+          <w:lang w:val="en-US"/>
+        </w:rPr>
+      </w:pPr>
+      <w:r>
+        <w:rPr>
+          <w:rFonts w:cstheme="minorHAnsi"/>
+          <w:lang w:val="en-US"/>
+        </w:rPr>
+        <w:t xml:space="preserve">        r += factorial(l - i) * </w:t>
       </w:r>
       <w:r>
         <w:rPr>
@@ -4352,70 +3590,22 @@
           <w:rFonts w:cstheme="minorHAnsi"/>
           <w:lang w:val="en-US"/>
         </w:rPr>
-        <w:t xml:space="preserve">    if </w:t>
-      </w:r>
-      <w:proofErr w:type="spellStart"/>
-      <w:r>
-        <w:rPr>
-          <w:rFonts w:cstheme="minorHAnsi"/>
-          <w:lang w:val="en-US"/>
-        </w:rPr>
-        <w:t>to_base</w:t>
-      </w:r>
-      <w:proofErr w:type="spellEnd"/>
-      <w:r>
-        <w:rPr>
-          <w:rFonts w:cstheme="minorHAnsi"/>
-          <w:lang w:val="en-US"/>
-        </w:rPr>
-        <w:t xml:space="preserve"> != 10:</w:t>
-      </w:r>
-    </w:p>
-    <w:p>
-      <w:pPr>
-        <w:rPr>
-          <w:rFonts w:cstheme="minorHAnsi"/>
-          <w:lang w:val="en-US"/>
-        </w:rPr>
-      </w:pPr>
-      <w:r>
-        <w:rPr>
-          <w:rFonts w:cstheme="minorHAnsi"/>
-          <w:lang w:val="en-US"/>
-        </w:rPr>
-        <w:t xml:space="preserve">        r = </w:t>
-      </w:r>
-      <w:proofErr w:type="spellStart"/>
-      <w:r>
-        <w:rPr>
-          <w:rFonts w:cstheme="minorHAnsi"/>
-          <w:lang w:val="en-US"/>
-        </w:rPr>
-        <w:t>convert_Z</w:t>
-      </w:r>
-      <w:proofErr w:type="spellEnd"/>
-      <w:r>
-        <w:rPr>
-          <w:rFonts w:cstheme="minorHAnsi"/>
-          <w:lang w:val="en-US"/>
-        </w:rPr>
-        <w:t xml:space="preserve">(r, 10, </w:t>
-      </w:r>
-      <w:proofErr w:type="spellStart"/>
-      <w:r>
-        <w:rPr>
-          <w:rFonts w:cstheme="minorHAnsi"/>
-          <w:lang w:val="en-US"/>
-        </w:rPr>
-        <w:t>to_base</w:t>
-      </w:r>
-      <w:proofErr w:type="spellEnd"/>
-      <w:r>
-        <w:rPr>
-          <w:rFonts w:cstheme="minorHAnsi"/>
-          <w:lang w:val="en-US"/>
-        </w:rPr>
-        <w:t>)</w:t>
+        <w:t>    if to_base != 10:</w:t>
+      </w:r>
+    </w:p>
+    <w:p>
+      <w:pPr>
+        <w:rPr>
+          <w:rFonts w:cstheme="minorHAnsi"/>
+          <w:lang w:val="en-US"/>
+        </w:rPr>
+      </w:pPr>
+      <w:r>
+        <w:rPr>
+          <w:rFonts w:cstheme="minorHAnsi"/>
+          <w:lang w:val="en-US"/>
+        </w:rPr>
+        <w:t>        r = convert_Z(r, 10, to_base)</w:t>
       </w:r>
     </w:p>
     <w:p>
@@ -4470,23 +3660,7 @@
           <w:rFonts w:cstheme="minorHAnsi"/>
           <w:lang w:val="en-US"/>
         </w:rPr>
-        <w:t xml:space="preserve"> </w:t>
-      </w:r>
-      <w:proofErr w:type="spellStart"/>
-      <w:r>
-        <w:rPr>
-          <w:rFonts w:cstheme="minorHAnsi"/>
-          <w:lang w:val="en-US"/>
-        </w:rPr>
-        <w:t>convert_from_fib</w:t>
-      </w:r>
-      <w:proofErr w:type="spellEnd"/>
-      <w:r>
-        <w:rPr>
-          <w:rFonts w:cstheme="minorHAnsi"/>
-          <w:lang w:val="en-US"/>
-        </w:rPr>
-        <w:t>(</w:t>
+        <w:t xml:space="preserve"> convert_from_fib(</w:t>
       </w:r>
       <w:r>
         <w:rPr>
@@ -4520,7 +3694,6 @@
         </w:rPr>
         <w:t xml:space="preserve">, </w:t>
       </w:r>
-      <w:proofErr w:type="spellStart"/>
       <w:r>
         <w:rPr>
           <w:rFonts w:cstheme="minorHAnsi"/>
@@ -4530,7 +3703,6 @@
         </w:rPr>
         <w:t>to_base</w:t>
       </w:r>
-      <w:proofErr w:type="spellEnd"/>
       <w:r>
         <w:rPr>
           <w:rFonts w:cstheme="minorHAnsi"/>
@@ -4567,23 +3739,7 @@
           <w:rFonts w:cstheme="minorHAnsi"/>
           <w:lang w:val="en-US"/>
         </w:rPr>
-        <w:t xml:space="preserve">    </w:t>
-      </w:r>
-      <w:proofErr w:type="spellStart"/>
-      <w:r>
-        <w:rPr>
-          <w:rFonts w:cstheme="minorHAnsi"/>
-          <w:lang w:val="en-US"/>
-        </w:rPr>
-        <w:t>get_fs</w:t>
-      </w:r>
-      <w:proofErr w:type="spellEnd"/>
-      <w:r>
-        <w:rPr>
-          <w:rFonts w:cstheme="minorHAnsi"/>
-          <w:lang w:val="en-US"/>
-        </w:rPr>
-        <w:t>(40)</w:t>
+        <w:t>    get_fs(40)</w:t>
       </w:r>
     </w:p>
     <w:p>
@@ -4613,85 +3769,37 @@
           <w:rFonts w:cstheme="minorHAnsi"/>
           <w:lang w:val="en-US"/>
         </w:rPr>
-        <w:t xml:space="preserve">    l = </w:t>
-      </w:r>
-      <w:proofErr w:type="spellStart"/>
-      <w:r>
-        <w:rPr>
-          <w:rFonts w:cstheme="minorHAnsi"/>
-          <w:lang w:val="en-US"/>
-        </w:rPr>
-        <w:t>len</w:t>
-      </w:r>
-      <w:proofErr w:type="spellEnd"/>
-      <w:r>
-        <w:rPr>
-          <w:rFonts w:cstheme="minorHAnsi"/>
-          <w:lang w:val="en-US"/>
-        </w:rPr>
-        <w:t>(n)</w:t>
-      </w:r>
-    </w:p>
-    <w:p>
-      <w:pPr>
-        <w:rPr>
-          <w:rFonts w:cstheme="minorHAnsi"/>
-          <w:lang w:val="en-US"/>
-        </w:rPr>
-      </w:pPr>
-      <w:r>
-        <w:rPr>
-          <w:rFonts w:cstheme="minorHAnsi"/>
-          <w:lang w:val="en-US"/>
-        </w:rPr>
-        <w:t xml:space="preserve">    for </w:t>
-      </w:r>
-      <w:proofErr w:type="spellStart"/>
-      <w:r>
-        <w:rPr>
-          <w:rFonts w:cstheme="minorHAnsi"/>
-          <w:lang w:val="en-US"/>
-        </w:rPr>
-        <w:t>i</w:t>
-      </w:r>
-      <w:proofErr w:type="spellEnd"/>
-      <w:r>
-        <w:rPr>
-          <w:rFonts w:cstheme="minorHAnsi"/>
-          <w:lang w:val="en-US"/>
-        </w:rPr>
-        <w:t>, a in enumerate(n):</w:t>
-      </w:r>
-    </w:p>
-    <w:p>
-      <w:pPr>
-        <w:rPr>
-          <w:rFonts w:cstheme="minorHAnsi"/>
-          <w:lang w:val="en-US"/>
-        </w:rPr>
-      </w:pPr>
-      <w:r>
-        <w:rPr>
-          <w:rFonts w:cstheme="minorHAnsi"/>
-          <w:lang w:val="en-US"/>
-        </w:rPr>
-        <w:t xml:space="preserve">        r += FS[l - </w:t>
-      </w:r>
-      <w:proofErr w:type="spellStart"/>
-      <w:r>
-        <w:rPr>
-          <w:rFonts w:cstheme="minorHAnsi"/>
-          <w:lang w:val="en-US"/>
-        </w:rPr>
-        <w:t>i</w:t>
-      </w:r>
-      <w:proofErr w:type="spellEnd"/>
-      <w:r>
-        <w:rPr>
-          <w:rFonts w:cstheme="minorHAnsi"/>
-          <w:lang w:val="en-US"/>
-        </w:rPr>
-        <w:t xml:space="preserve"> - 1] * </w:t>
+        <w:t>    l = len(n)</w:t>
+      </w:r>
+    </w:p>
+    <w:p>
+      <w:pPr>
+        <w:rPr>
+          <w:rFonts w:cstheme="minorHAnsi"/>
+          <w:lang w:val="en-US"/>
+        </w:rPr>
+      </w:pPr>
+      <w:r>
+        <w:rPr>
+          <w:rFonts w:cstheme="minorHAnsi"/>
+          <w:lang w:val="en-US"/>
+        </w:rPr>
+        <w:t>    for i, a in enumerate(n):</w:t>
+      </w:r>
+    </w:p>
+    <w:p>
+      <w:pPr>
+        <w:rPr>
+          <w:rFonts w:cstheme="minorHAnsi"/>
+          <w:lang w:val="en-US"/>
+        </w:rPr>
+      </w:pPr>
+      <w:r>
+        <w:rPr>
+          <w:rFonts w:cstheme="minorHAnsi"/>
+          <w:lang w:val="en-US"/>
+        </w:rPr>
+        <w:t xml:space="preserve">        r += FS[l - i - 1] * </w:t>
       </w:r>
       <w:r>
         <w:rPr>
@@ -4730,70 +3838,22 @@
           <w:rFonts w:cstheme="minorHAnsi"/>
           <w:lang w:val="en-US"/>
         </w:rPr>
-        <w:t xml:space="preserve">    if </w:t>
-      </w:r>
-      <w:proofErr w:type="spellStart"/>
-      <w:r>
-        <w:rPr>
-          <w:rFonts w:cstheme="minorHAnsi"/>
-          <w:lang w:val="en-US"/>
-        </w:rPr>
-        <w:t>to_base</w:t>
-      </w:r>
-      <w:proofErr w:type="spellEnd"/>
-      <w:r>
-        <w:rPr>
-          <w:rFonts w:cstheme="minorHAnsi"/>
-          <w:lang w:val="en-US"/>
-        </w:rPr>
-        <w:t xml:space="preserve"> != 10:</w:t>
-      </w:r>
-    </w:p>
-    <w:p>
-      <w:pPr>
-        <w:rPr>
-          <w:rFonts w:cstheme="minorHAnsi"/>
-          <w:lang w:val="en-US"/>
-        </w:rPr>
-      </w:pPr>
-      <w:r>
-        <w:rPr>
-          <w:rFonts w:cstheme="minorHAnsi"/>
-          <w:lang w:val="en-US"/>
-        </w:rPr>
-        <w:t xml:space="preserve">        r = </w:t>
-      </w:r>
-      <w:proofErr w:type="spellStart"/>
-      <w:r>
-        <w:rPr>
-          <w:rFonts w:cstheme="minorHAnsi"/>
-          <w:lang w:val="en-US"/>
-        </w:rPr>
-        <w:t>convert_Z</w:t>
-      </w:r>
-      <w:proofErr w:type="spellEnd"/>
-      <w:r>
-        <w:rPr>
-          <w:rFonts w:cstheme="minorHAnsi"/>
-          <w:lang w:val="en-US"/>
-        </w:rPr>
-        <w:t xml:space="preserve">(r, 10, </w:t>
-      </w:r>
-      <w:proofErr w:type="spellStart"/>
-      <w:r>
-        <w:rPr>
-          <w:rFonts w:cstheme="minorHAnsi"/>
-          <w:lang w:val="en-US"/>
-        </w:rPr>
-        <w:t>to_base</w:t>
-      </w:r>
-      <w:proofErr w:type="spellEnd"/>
-      <w:r>
-        <w:rPr>
-          <w:rFonts w:cstheme="minorHAnsi"/>
-          <w:lang w:val="en-US"/>
-        </w:rPr>
-        <w:t>)</w:t>
+        <w:t>    if to_base != 10:</w:t>
+      </w:r>
+    </w:p>
+    <w:p>
+      <w:pPr>
+        <w:rPr>
+          <w:rFonts w:cstheme="minorHAnsi"/>
+          <w:lang w:val="en-US"/>
+        </w:rPr>
+      </w:pPr>
+      <w:r>
+        <w:rPr>
+          <w:rFonts w:cstheme="minorHAnsi"/>
+          <w:lang w:val="en-US"/>
+        </w:rPr>
+        <w:t>        r = convert_Z(r, 10, to_base)</w:t>
       </w:r>
     </w:p>
     <w:p>
@@ -4848,23 +3908,7 @@
           <w:rFonts w:cstheme="minorHAnsi"/>
           <w:lang w:val="en-US"/>
         </w:rPr>
-        <w:t xml:space="preserve"> </w:t>
-      </w:r>
-      <w:proofErr w:type="spellStart"/>
-      <w:r>
-        <w:rPr>
-          <w:rFonts w:cstheme="minorHAnsi"/>
-          <w:lang w:val="en-US"/>
-        </w:rPr>
-        <w:t>convert_from_neg</w:t>
-      </w:r>
-      <w:proofErr w:type="spellEnd"/>
-      <w:r>
-        <w:rPr>
-          <w:rFonts w:cstheme="minorHAnsi"/>
-          <w:lang w:val="en-US"/>
-        </w:rPr>
-        <w:t>(</w:t>
+        <w:t xml:space="preserve"> convert_from_neg(</w:t>
       </w:r>
       <w:r>
         <w:rPr>
@@ -4898,7 +3942,6 @@
         </w:rPr>
         <w:t xml:space="preserve">, </w:t>
       </w:r>
-      <w:proofErr w:type="spellStart"/>
       <w:r>
         <w:rPr>
           <w:rFonts w:cstheme="minorHAnsi"/>
@@ -4908,7 +3951,6 @@
         </w:rPr>
         <w:t>from_base</w:t>
       </w:r>
-      <w:proofErr w:type="spellEnd"/>
       <w:r>
         <w:rPr>
           <w:rFonts w:cstheme="minorHAnsi"/>
@@ -4932,7 +3974,6 @@
         </w:rPr>
         <w:t xml:space="preserve">, </w:t>
       </w:r>
-      <w:proofErr w:type="spellStart"/>
       <w:r>
         <w:rPr>
           <w:rFonts w:cstheme="minorHAnsi"/>
@@ -4942,7 +3983,6 @@
         </w:rPr>
         <w:t>to_base</w:t>
       </w:r>
-      <w:proofErr w:type="spellEnd"/>
       <w:r>
         <w:rPr>
           <w:rFonts w:cstheme="minorHAnsi"/>
@@ -4994,54 +4034,22 @@
           <w:rFonts w:cstheme="minorHAnsi"/>
           <w:lang w:val="en-US"/>
         </w:rPr>
-        <w:t xml:space="preserve">    l = </w:t>
-      </w:r>
-      <w:proofErr w:type="spellStart"/>
-      <w:r>
-        <w:rPr>
-          <w:rFonts w:cstheme="minorHAnsi"/>
-          <w:lang w:val="en-US"/>
-        </w:rPr>
-        <w:t>len</w:t>
-      </w:r>
-      <w:proofErr w:type="spellEnd"/>
-      <w:r>
-        <w:rPr>
-          <w:rFonts w:cstheme="minorHAnsi"/>
-          <w:lang w:val="en-US"/>
-        </w:rPr>
-        <w:t>(n)</w:t>
-      </w:r>
-    </w:p>
-    <w:p>
-      <w:pPr>
-        <w:rPr>
-          <w:rFonts w:cstheme="minorHAnsi"/>
-          <w:lang w:val="en-US"/>
-        </w:rPr>
-      </w:pPr>
-      <w:r>
-        <w:rPr>
-          <w:rFonts w:cstheme="minorHAnsi"/>
-          <w:lang w:val="en-US"/>
-        </w:rPr>
-        <w:t xml:space="preserve">    for </w:t>
-      </w:r>
-      <w:proofErr w:type="spellStart"/>
-      <w:r>
-        <w:rPr>
-          <w:rFonts w:cstheme="minorHAnsi"/>
-          <w:lang w:val="en-US"/>
-        </w:rPr>
-        <w:t>i</w:t>
-      </w:r>
-      <w:proofErr w:type="spellEnd"/>
-      <w:r>
-        <w:rPr>
-          <w:rFonts w:cstheme="minorHAnsi"/>
-          <w:lang w:val="en-US"/>
-        </w:rPr>
-        <w:t>, a in enumerate(n):</w:t>
+        <w:t>    l = len(n)</w:t>
+      </w:r>
+    </w:p>
+    <w:p>
+      <w:pPr>
+        <w:rPr>
+          <w:rFonts w:cstheme="minorHAnsi"/>
+          <w:lang w:val="en-US"/>
+        </w:rPr>
+      </w:pPr>
+      <w:r>
+        <w:rPr>
+          <w:rFonts w:cstheme="minorHAnsi"/>
+          <w:lang w:val="en-US"/>
+        </w:rPr>
+        <w:t>    for i, a in enumerate(n):</w:t>
       </w:r>
     </w:p>
     <w:p>
@@ -5073,39 +4081,7 @@
           <w:rFonts w:cstheme="minorHAnsi"/>
           <w:lang w:val="en-US"/>
         </w:rPr>
-        <w:t xml:space="preserve">(a) * </w:t>
-      </w:r>
-      <w:proofErr w:type="spellStart"/>
-      <w:r>
-        <w:rPr>
-          <w:rFonts w:cstheme="minorHAnsi"/>
-          <w:lang w:val="en-US"/>
-        </w:rPr>
-        <w:t>from_base</w:t>
-      </w:r>
-      <w:proofErr w:type="spellEnd"/>
-      <w:r>
-        <w:rPr>
-          <w:rFonts w:cstheme="minorHAnsi"/>
-          <w:lang w:val="en-US"/>
-        </w:rPr>
-        <w:t xml:space="preserve">**(l - </w:t>
-      </w:r>
-      <w:proofErr w:type="spellStart"/>
-      <w:r>
-        <w:rPr>
-          <w:rFonts w:cstheme="minorHAnsi"/>
-          <w:lang w:val="en-US"/>
-        </w:rPr>
-        <w:t>i</w:t>
-      </w:r>
-      <w:proofErr w:type="spellEnd"/>
-      <w:r>
-        <w:rPr>
-          <w:rFonts w:cstheme="minorHAnsi"/>
-          <w:lang w:val="en-US"/>
-        </w:rPr>
-        <w:t xml:space="preserve"> - 1) </w:t>
+        <w:t xml:space="preserve">(a) * from_base**(l - i - 1) </w:t>
       </w:r>
     </w:p>
     <w:p>
@@ -5164,14 +4140,14 @@
           <w:rFonts w:asciiTheme="minorHAnsi" w:hAnsiTheme="minorHAnsi" w:cstheme="minorHAnsi"/>
         </w:rPr>
       </w:pPr>
-      <w:bookmarkStart w:id="3" w:name="_Toc114046557"/>
+      <w:bookmarkStart w:id="2" w:name="_Toc114046557"/>
       <w:r>
         <w:rPr>
           <w:rFonts w:asciiTheme="minorHAnsi" w:hAnsiTheme="minorHAnsi" w:cstheme="minorHAnsi"/>
         </w:rPr>
         <w:t>Вывод</w:t>
       </w:r>
-      <w:bookmarkEnd w:id="3"/>
+      <w:bookmarkEnd w:id="2"/>
     </w:p>
     <w:p>
       <w:pPr>
@@ -5190,6 +4166,12 @@
           <w:rFonts w:cstheme="minorHAnsi"/>
         </w:rPr>
         <w:t>причинах использования различных систем и научился переводить некоторые системы</w:t>
+      </w:r>
+      <w:r>
+        <w:rPr>
+          <w:rFonts w:cstheme="minorHAnsi"/>
+        </w:rPr>
+        <w:t>. Я хочу отчислиться из университета, потому что ненавижу формальные отчеты</w:t>
       </w:r>
     </w:p>
     <w:p>
@@ -5270,14 +4252,14 @@
           <w:rFonts w:asciiTheme="minorHAnsi" w:hAnsiTheme="minorHAnsi" w:cstheme="minorHAnsi"/>
         </w:rPr>
       </w:pPr>
-      <w:bookmarkStart w:id="4" w:name="_Toc114046558"/>
+      <w:bookmarkStart w:id="3" w:name="_Toc114046558"/>
       <w:r>
         <w:rPr>
           <w:rFonts w:asciiTheme="minorHAnsi" w:hAnsiTheme="minorHAnsi" w:cstheme="minorHAnsi"/>
         </w:rPr>
         <w:t>Список литературы</w:t>
       </w:r>
-      <w:bookmarkEnd w:id="4"/>
+      <w:bookmarkEnd w:id="3"/>
     </w:p>
     <w:p>
       <w:pPr>
@@ -5294,19 +4276,11 @@
           <w:shd w:val="clear" w:color="auto" w:fill="FFFFFF"/>
         </w:rPr>
       </w:pPr>
-      <w:proofErr w:type="spellStart"/>
-      <w:r>
-        <w:rPr>
-          <w:rFonts w:cstheme="minorHAnsi"/>
-        </w:rPr>
-        <w:t>Балакшин</w:t>
-      </w:r>
-      <w:proofErr w:type="spellEnd"/>
-      <w:r>
-        <w:rPr>
-          <w:rFonts w:cstheme="minorHAnsi"/>
-        </w:rPr>
-        <w:t xml:space="preserve"> П.В, </w:t>
+      <w:r>
+        <w:rPr>
+          <w:rFonts w:cstheme="minorHAnsi"/>
+        </w:rPr>
+        <w:t xml:space="preserve">Балакшин П.В, </w:t>
       </w:r>
       <w:r>
         <w:rPr>
@@ -5316,29 +4290,7 @@
           <w:szCs w:val="20"/>
           <w:shd w:val="clear" w:color="auto" w:fill="FFFFFF"/>
         </w:rPr>
-        <w:t xml:space="preserve">доцент факультета </w:t>
-      </w:r>
-      <w:proofErr w:type="spellStart"/>
-      <w:r>
-        <w:rPr>
-          <w:rFonts w:cstheme="minorHAnsi"/>
-          <w:color w:val="000000"/>
-          <w:sz w:val="20"/>
-          <w:szCs w:val="20"/>
-          <w:shd w:val="clear" w:color="auto" w:fill="FFFFFF"/>
-        </w:rPr>
-        <w:t>ПИиКТ</w:t>
-      </w:r>
-      <w:proofErr w:type="spellEnd"/>
-      <w:r>
-        <w:rPr>
-          <w:rFonts w:cstheme="minorHAnsi"/>
-          <w:color w:val="000000"/>
-          <w:sz w:val="20"/>
-          <w:szCs w:val="20"/>
-          <w:shd w:val="clear" w:color="auto" w:fill="FFFFFF"/>
-        </w:rPr>
-        <w:t xml:space="preserve"> «</w:t>
+        <w:t>доцент факультета ПИиКТ «</w:t>
       </w:r>
       <w:r>
         <w:rPr>
@@ -6451,7 +5403,7 @@
 </file>
 
 <file path=customXml/itemProps1.xml><?xml version="1.0" encoding="utf-8"?>
-<ds:datastoreItem xmlns:ds="http://schemas.openxmlformats.org/officeDocument/2006/customXml" ds:itemID="{8ACFB003-5FF5-4CDA-AC34-9E7D43E32B79}">
+<ds:datastoreItem xmlns:ds="http://schemas.openxmlformats.org/officeDocument/2006/customXml" ds:itemID="{658AD3BF-CA79-4329-B47B-9A83286110F4}">
   <ds:schemaRefs>
     <ds:schemaRef ds:uri="http://schemas.openxmlformats.org/officeDocument/2006/bibliography"/>
   </ds:schemaRefs>

</xml_diff>